<commit_message>
Include all chapters in master document and change the formating templates
</commit_message>
<xml_diff>
--- a/documentation/word/custom-reference.docx
+++ b/documentation/word/custom-reference.docx
@@ -48,97 +48,89 @@
       </w:pPr>
       <w:bookmarkStart w:id="0" w:name="heading-1"/>
       <w:r>
-        <w:t xml:space="preserve"> Headin</w:t>
-      </w:r>
-      <w:bookmarkStart w:id="1" w:name="_GoBack"/>
+        <w:t xml:space="preserve"> Heading 1 </w:t>
+      </w:r>
+      <w:bookmarkEnd w:id="0"/>
+    </w:p>
+    <w:p>
+      <w:pPr>
+        <w:pStyle w:val="berschrift2"/>
+      </w:pPr>
+      <w:bookmarkStart w:id="1" w:name="heading-2"/>
+      <w:r>
+        <w:t xml:space="preserve"> Heading 2 </w:t>
+      </w:r>
       <w:bookmarkEnd w:id="1"/>
-      <w:r>
-        <w:t xml:space="preserve">g 1 </w:t>
-      </w:r>
-      <w:bookmarkEnd w:id="0"/>
-    </w:p>
-    <w:p>
-      <w:pPr>
-        <w:pStyle w:val="berschrift2"/>
-      </w:pPr>
-      <w:bookmarkStart w:id="2" w:name="heading-2"/>
-      <w:r>
-        <w:t xml:space="preserve"> </w:t>
-      </w:r>
-      <w:r>
-        <w:t xml:space="preserve">Heading 2 </w:t>
+    </w:p>
+    <w:p>
+      <w:pPr>
+        <w:pStyle w:val="berschrift3"/>
+      </w:pPr>
+      <w:bookmarkStart w:id="2" w:name="heading-3"/>
+      <w:r>
+        <w:t xml:space="preserve"> Heading 3 </w:t>
       </w:r>
       <w:bookmarkEnd w:id="2"/>
     </w:p>
     <w:p>
       <w:pPr>
-        <w:pStyle w:val="berschrift3"/>
-      </w:pPr>
-      <w:bookmarkStart w:id="3" w:name="heading-3"/>
-      <w:r>
-        <w:t xml:space="preserve"> Heading 3 </w:t>
+        <w:pStyle w:val="berschrift4"/>
+      </w:pPr>
+      <w:bookmarkStart w:id="3" w:name="heading-4"/>
+      <w:r>
+        <w:t xml:space="preserve"> Heading 4 </w:t>
       </w:r>
       <w:bookmarkEnd w:id="3"/>
     </w:p>
     <w:p>
       <w:pPr>
-        <w:pStyle w:val="berschrift4"/>
-      </w:pPr>
-      <w:bookmarkStart w:id="4" w:name="heading-4"/>
-      <w:r>
-        <w:t xml:space="preserve"> Heading 4 </w:t>
+        <w:pStyle w:val="berschrift5"/>
+      </w:pPr>
+      <w:bookmarkStart w:id="4" w:name="heading-5"/>
+      <w:r>
+        <w:t xml:space="preserve"> Heading 5 </w:t>
       </w:r>
       <w:bookmarkEnd w:id="4"/>
     </w:p>
     <w:p>
       <w:pPr>
-        <w:pStyle w:val="berschrift5"/>
-      </w:pPr>
-      <w:bookmarkStart w:id="5" w:name="heading-5"/>
-      <w:r>
-        <w:t xml:space="preserve"> Heading 5 </w:t>
+        <w:pStyle w:val="berschrift6"/>
+      </w:pPr>
+      <w:bookmarkStart w:id="5" w:name="heading-6"/>
+      <w:r>
+        <w:t xml:space="preserve"> Heading 6 </w:t>
       </w:r>
       <w:bookmarkEnd w:id="5"/>
     </w:p>
     <w:p>
       <w:pPr>
-        <w:pStyle w:val="berschrift6"/>
-      </w:pPr>
-      <w:bookmarkStart w:id="6" w:name="heading-6"/>
-      <w:r>
-        <w:t xml:space="preserve"> Heading 6 </w:t>
+        <w:pStyle w:val="berschrift7"/>
+      </w:pPr>
+      <w:bookmarkStart w:id="6" w:name="heading-7"/>
+      <w:r>
+        <w:t xml:space="preserve"> Heading 7 </w:t>
       </w:r>
       <w:bookmarkEnd w:id="6"/>
     </w:p>
     <w:p>
       <w:pPr>
-        <w:pStyle w:val="berschrift7"/>
-      </w:pPr>
-      <w:bookmarkStart w:id="7" w:name="heading-7"/>
-      <w:r>
-        <w:t xml:space="preserve"> Heading 7 </w:t>
+        <w:pStyle w:val="berschrift8"/>
+      </w:pPr>
+      <w:bookmarkStart w:id="7" w:name="heading-8"/>
+      <w:r>
+        <w:t xml:space="preserve"> Heading 8 </w:t>
       </w:r>
       <w:bookmarkEnd w:id="7"/>
     </w:p>
     <w:p>
       <w:pPr>
-        <w:pStyle w:val="berschrift8"/>
-      </w:pPr>
-      <w:bookmarkStart w:id="8" w:name="heading-8"/>
-      <w:r>
-        <w:t xml:space="preserve"> Heading 8 </w:t>
+        <w:pStyle w:val="berschrift9"/>
+      </w:pPr>
+      <w:bookmarkStart w:id="8" w:name="heading-9"/>
+      <w:r>
+        <w:t xml:space="preserve"> Heading 9 </w:t>
       </w:r>
       <w:bookmarkEnd w:id="8"/>
-    </w:p>
-    <w:p>
-      <w:pPr>
-        <w:pStyle w:val="berschrift9"/>
-      </w:pPr>
-      <w:bookmarkStart w:id="9" w:name="heading-9"/>
-      <w:r>
-        <w:t xml:space="preserve"> Heading 9 </w:t>
-      </w:r>
-      <w:bookmarkEnd w:id="9"/>
     </w:p>
     <w:p>
       <w:pPr>
@@ -200,18 +192,15 @@
     </w:p>
     <w:tbl>
       <w:tblPr>
-        <w:tblStyle w:val="Table"/>
+        <w:tblStyle w:val="Tabellenraster"/>
         <w:tblW w:w="0" w:type="pct"/>
         <w:tblLook w:val="07E0" w:firstRow="1" w:lastRow="1" w:firstColumn="1" w:lastColumn="1" w:noHBand="1" w:noVBand="1"/>
       </w:tblPr>
       <w:tblGrid>
-        <w:gridCol w:w="855"/>
-        <w:gridCol w:w="855"/>
+        <w:gridCol w:w="815"/>
+        <w:gridCol w:w="815"/>
       </w:tblGrid>
       <w:tr>
-        <w:trPr>
-          <w:cnfStyle w:val="100000000000" w:firstRow="1" w:lastRow="0" w:firstColumn="0" w:lastColumn="0" w:oddVBand="0" w:evenVBand="0" w:oddHBand="0" w:evenHBand="0" w:firstRowFirstColumn="0" w:firstRowLastColumn="0" w:lastRowFirstColumn="0" w:lastRowLastColumn="0"/>
-        </w:trPr>
         <w:tc>
           <w:tcPr>
             <w:tcW w:w="0" w:type="auto"/>
@@ -266,6 +255,8 @@
             </w:r>
           </w:p>
         </w:tc>
+        <w:bookmarkStart w:id="9" w:name="_GoBack"/>
+        <w:bookmarkEnd w:id="9"/>
       </w:tr>
     </w:tbl>
     <w:p>
@@ -381,6 +372,191 @@
 <file path=word/numbering.xml><?xml version="1.0" encoding="utf-8"?>
 <w:numbering xmlns:wpc="http://schemas.microsoft.com/office/word/2010/wordprocessingCanvas" xmlns:cx="http://schemas.microsoft.com/office/drawing/2014/chartex" xmlns:cx1="http://schemas.microsoft.com/office/drawing/2015/9/8/chartex" xmlns:cx2="http://schemas.microsoft.com/office/drawing/2015/10/21/chartex" xmlns:cx3="http://schemas.microsoft.com/office/drawing/2016/5/9/chartex" xmlns:cx4="http://schemas.microsoft.com/office/drawing/2016/5/10/chartex" xmlns:cx5="http://schemas.microsoft.com/office/drawing/2016/5/11/chartex" xmlns:cx6="http://schemas.microsoft.com/office/drawing/2016/5/12/chartex" xmlns:cx7="http://schemas.microsoft.com/office/drawing/2016/5/13/chartex" xmlns:cx8="http://schemas.microsoft.com/office/drawing/2016/5/14/chartex" xmlns:mc="http://schemas.openxmlformats.org/markup-compatibility/2006" xmlns:aink="http://schemas.microsoft.com/office/drawing/2016/ink" xmlns:am3d="http://schemas.microsoft.com/office/drawing/2017/model3d" xmlns:o="urn:schemas-microsoft-com:office:office" xmlns:r="http://schemas.openxmlformats.org/officeDocument/2006/relationships" xmlns:m="http://schemas.openxmlformats.org/officeDocument/2006/math" xmlns:v="urn:schemas-microsoft-com:vml" xmlns:wp14="http://schemas.microsoft.com/office/word/2010/wordprocessingDrawing" xmlns:wp="http://schemas.openxmlformats.org/drawingml/2006/wordprocessingDrawing" xmlns:w10="urn:schemas-microsoft-com:office:word" xmlns:w="http://schemas.openxmlformats.org/wordprocessingml/2006/main" xmlns:w14="http://schemas.microsoft.com/office/word/2010/wordml" xmlns:w15="http://schemas.microsoft.com/office/word/2012/wordml" xmlns:w16cid="http://schemas.microsoft.com/office/word/2016/wordml/cid" xmlns:w16se="http://schemas.microsoft.com/office/word/2015/wordml/symex" xmlns:wpg="http://schemas.microsoft.com/office/word/2010/wordprocessingGroup" xmlns:wpi="http://schemas.microsoft.com/office/word/2010/wordprocessingInk" xmlns:wne="http://schemas.microsoft.com/office/word/2006/wordml" xmlns:wps="http://schemas.microsoft.com/office/word/2010/wordprocessingShape" mc:Ignorable="w14 w15 w16se w16cid wp14">
   <w:abstractNum w:abstractNumId="0" w15:restartNumberingAfterBreak="0">
+    <w:nsid w:val="FFFFFF7C"/>
+    <w:multiLevelType w:val="singleLevel"/>
+    <w:tmpl w:val="775A2EDA"/>
+    <w:lvl w:ilvl="0">
+      <w:start w:val="1"/>
+      <w:numFmt w:val="decimal"/>
+      <w:lvlText w:val="%1."/>
+      <w:lvlJc w:val="left"/>
+      <w:pPr>
+        <w:tabs>
+          <w:tab w:val="num" w:pos="1492"/>
+        </w:tabs>
+        <w:ind w:left="1492" w:hanging="360"/>
+      </w:pPr>
+    </w:lvl>
+  </w:abstractNum>
+  <w:abstractNum w:abstractNumId="1" w15:restartNumberingAfterBreak="0">
+    <w:nsid w:val="FFFFFF7D"/>
+    <w:multiLevelType w:val="singleLevel"/>
+    <w:tmpl w:val="31283DC0"/>
+    <w:lvl w:ilvl="0">
+      <w:start w:val="1"/>
+      <w:numFmt w:val="decimal"/>
+      <w:lvlText w:val="%1."/>
+      <w:lvlJc w:val="left"/>
+      <w:pPr>
+        <w:tabs>
+          <w:tab w:val="num" w:pos="1209"/>
+        </w:tabs>
+        <w:ind w:left="1209" w:hanging="360"/>
+      </w:pPr>
+    </w:lvl>
+  </w:abstractNum>
+  <w:abstractNum w:abstractNumId="2" w15:restartNumberingAfterBreak="0">
+    <w:nsid w:val="FFFFFF7E"/>
+    <w:multiLevelType w:val="singleLevel"/>
+    <w:tmpl w:val="84E835BE"/>
+    <w:lvl w:ilvl="0">
+      <w:start w:val="1"/>
+      <w:numFmt w:val="decimal"/>
+      <w:lvlText w:val="%1."/>
+      <w:lvlJc w:val="left"/>
+      <w:pPr>
+        <w:tabs>
+          <w:tab w:val="num" w:pos="926"/>
+        </w:tabs>
+        <w:ind w:left="926" w:hanging="360"/>
+      </w:pPr>
+    </w:lvl>
+  </w:abstractNum>
+  <w:abstractNum w:abstractNumId="3" w15:restartNumberingAfterBreak="0">
+    <w:nsid w:val="FFFFFF7F"/>
+    <w:multiLevelType w:val="singleLevel"/>
+    <w:tmpl w:val="E44263A0"/>
+    <w:lvl w:ilvl="0">
+      <w:start w:val="1"/>
+      <w:numFmt w:val="decimal"/>
+      <w:lvlText w:val="%1."/>
+      <w:lvlJc w:val="left"/>
+      <w:pPr>
+        <w:tabs>
+          <w:tab w:val="num" w:pos="643"/>
+        </w:tabs>
+        <w:ind w:left="643" w:hanging="360"/>
+      </w:pPr>
+    </w:lvl>
+  </w:abstractNum>
+  <w:abstractNum w:abstractNumId="4" w15:restartNumberingAfterBreak="0">
+    <w:nsid w:val="FFFFFF80"/>
+    <w:multiLevelType w:val="singleLevel"/>
+    <w:tmpl w:val="2F24F302"/>
+    <w:lvl w:ilvl="0">
+      <w:start w:val="1"/>
+      <w:numFmt w:val="bullet"/>
+      <w:lvlText w:val=""/>
+      <w:lvlJc w:val="left"/>
+      <w:pPr>
+        <w:tabs>
+          <w:tab w:val="num" w:pos="1492"/>
+        </w:tabs>
+        <w:ind w:left="1492" w:hanging="360"/>
+      </w:pPr>
+      <w:rPr>
+        <w:rFonts w:ascii="Symbol" w:hAnsi="Symbol" w:hint="default"/>
+      </w:rPr>
+    </w:lvl>
+  </w:abstractNum>
+  <w:abstractNum w:abstractNumId="5" w15:restartNumberingAfterBreak="0">
+    <w:nsid w:val="FFFFFF81"/>
+    <w:multiLevelType w:val="singleLevel"/>
+    <w:tmpl w:val="E4B221A6"/>
+    <w:lvl w:ilvl="0">
+      <w:start w:val="1"/>
+      <w:numFmt w:val="bullet"/>
+      <w:lvlText w:val=""/>
+      <w:lvlJc w:val="left"/>
+      <w:pPr>
+        <w:tabs>
+          <w:tab w:val="num" w:pos="1209"/>
+        </w:tabs>
+        <w:ind w:left="1209" w:hanging="360"/>
+      </w:pPr>
+      <w:rPr>
+        <w:rFonts w:ascii="Symbol" w:hAnsi="Symbol" w:hint="default"/>
+      </w:rPr>
+    </w:lvl>
+  </w:abstractNum>
+  <w:abstractNum w:abstractNumId="6" w15:restartNumberingAfterBreak="0">
+    <w:nsid w:val="FFFFFF82"/>
+    <w:multiLevelType w:val="singleLevel"/>
+    <w:tmpl w:val="59D81318"/>
+    <w:lvl w:ilvl="0">
+      <w:start w:val="1"/>
+      <w:numFmt w:val="bullet"/>
+      <w:lvlText w:val=""/>
+      <w:lvlJc w:val="left"/>
+      <w:pPr>
+        <w:tabs>
+          <w:tab w:val="num" w:pos="926"/>
+        </w:tabs>
+        <w:ind w:left="926" w:hanging="360"/>
+      </w:pPr>
+      <w:rPr>
+        <w:rFonts w:ascii="Symbol" w:hAnsi="Symbol" w:hint="default"/>
+      </w:rPr>
+    </w:lvl>
+  </w:abstractNum>
+  <w:abstractNum w:abstractNumId="7" w15:restartNumberingAfterBreak="0">
+    <w:nsid w:val="FFFFFF83"/>
+    <w:multiLevelType w:val="singleLevel"/>
+    <w:tmpl w:val="804207EC"/>
+    <w:lvl w:ilvl="0">
+      <w:start w:val="1"/>
+      <w:numFmt w:val="bullet"/>
+      <w:lvlText w:val=""/>
+      <w:lvlJc w:val="left"/>
+      <w:pPr>
+        <w:tabs>
+          <w:tab w:val="num" w:pos="643"/>
+        </w:tabs>
+        <w:ind w:left="643" w:hanging="360"/>
+      </w:pPr>
+      <w:rPr>
+        <w:rFonts w:ascii="Symbol" w:hAnsi="Symbol" w:hint="default"/>
+      </w:rPr>
+    </w:lvl>
+  </w:abstractNum>
+  <w:abstractNum w:abstractNumId="8" w15:restartNumberingAfterBreak="0">
+    <w:nsid w:val="FFFFFF88"/>
+    <w:multiLevelType w:val="singleLevel"/>
+    <w:tmpl w:val="3F4A490C"/>
+    <w:lvl w:ilvl="0">
+      <w:start w:val="1"/>
+      <w:numFmt w:val="decimal"/>
+      <w:lvlText w:val="%1."/>
+      <w:lvlJc w:val="left"/>
+      <w:pPr>
+        <w:tabs>
+          <w:tab w:val="num" w:pos="360"/>
+        </w:tabs>
+        <w:ind w:left="360" w:hanging="360"/>
+      </w:pPr>
+    </w:lvl>
+  </w:abstractNum>
+  <w:abstractNum w:abstractNumId="9" w15:restartNumberingAfterBreak="0">
+    <w:nsid w:val="FFFFFF89"/>
+    <w:multiLevelType w:val="singleLevel"/>
+    <w:tmpl w:val="1FB81712"/>
+    <w:lvl w:ilvl="0">
+      <w:start w:val="1"/>
+      <w:numFmt w:val="bullet"/>
+      <w:lvlText w:val=""/>
+      <w:lvlJc w:val="left"/>
+      <w:pPr>
+        <w:tabs>
+          <w:tab w:val="num" w:pos="360"/>
+        </w:tabs>
+        <w:ind w:left="360" w:hanging="360"/>
+      </w:pPr>
+      <w:rPr>
+        <w:rFonts w:ascii="Symbol" w:hAnsi="Symbol" w:hint="default"/>
+      </w:rPr>
+    </w:lvl>
+  </w:abstractNum>
+  <w:abstractNum w:abstractNumId="10" w15:restartNumberingAfterBreak="0">
     <w:nsid w:val="170CD2DE"/>
     <w:multiLevelType w:val="multilevel"/>
     <w:tmpl w:val="704211F6"/>
@@ -484,7 +660,7 @@
       </w:pPr>
     </w:lvl>
   </w:abstractNum>
-  <w:abstractNum w:abstractNumId="1" w15:restartNumberingAfterBreak="0">
+  <w:abstractNum w:abstractNumId="11" w15:restartNumberingAfterBreak="0">
     <w:nsid w:val="5EA35A3A"/>
     <w:multiLevelType w:val="multilevel"/>
     <w:tmpl w:val="04070025"/>
@@ -580,10 +756,40 @@
     </w:lvl>
   </w:abstractNum>
   <w:num w:numId="1">
-    <w:abstractNumId w:val="0"/>
+    <w:abstractNumId w:val="10"/>
   </w:num>
   <w:num w:numId="2">
+    <w:abstractNumId w:val="11"/>
+  </w:num>
+  <w:num w:numId="3">
+    <w:abstractNumId w:val="9"/>
+  </w:num>
+  <w:num w:numId="4">
+    <w:abstractNumId w:val="7"/>
+  </w:num>
+  <w:num w:numId="5">
+    <w:abstractNumId w:val="6"/>
+  </w:num>
+  <w:num w:numId="6">
+    <w:abstractNumId w:val="5"/>
+  </w:num>
+  <w:num w:numId="7">
+    <w:abstractNumId w:val="4"/>
+  </w:num>
+  <w:num w:numId="8">
+    <w:abstractNumId w:val="8"/>
+  </w:num>
+  <w:num w:numId="9">
+    <w:abstractNumId w:val="3"/>
+  </w:num>
+  <w:num w:numId="10">
+    <w:abstractNumId w:val="2"/>
+  </w:num>
+  <w:num w:numId="11">
     <w:abstractNumId w:val="1"/>
+  </w:num>
+  <w:num w:numId="12">
+    <w:abstractNumId w:val="0"/>
   </w:num>
 </w:numbering>
 </file>
@@ -743,6 +949,13 @@
     <w:lsdException w:name="Placeholder Text" w:semiHidden="1"/>
     <w:lsdException w:name="Light Shading"/>
     <w:lsdException w:name="Light List"/>
+    <w:lsdException w:name="Light Grid"/>
+    <w:lsdException w:name="Medium Shading 1"/>
+    <w:lsdException w:name="Medium Shading 2"/>
+    <w:lsdException w:name="Medium List 1"/>
+    <w:lsdException w:name="Medium List 2"/>
+    <w:lsdException w:name="Medium Grid 1"/>
+    <w:lsdException w:name="Medium Grid 2"/>
     <w:lsdException w:name="Medium Grid 3"/>
     <w:lsdException w:name="Dark List"/>
     <w:lsdException w:name="Colorful Shading"/>
@@ -959,7 +1172,7 @@
       <w:rFonts w:asciiTheme="majorHAnsi" w:eastAsiaTheme="majorEastAsia" w:hAnsiTheme="majorHAnsi" w:cstheme="majorBidi"/>
       <w:b/>
       <w:bCs/>
-      <w:color w:val="E84C22" w:themeColor="accent1"/>
+      <w:color w:val="5CB400" w:themeColor="accent1"/>
       <w:sz w:val="32"/>
       <w:szCs w:val="32"/>
     </w:rPr>
@@ -985,7 +1198,7 @@
       <w:rFonts w:asciiTheme="majorHAnsi" w:eastAsiaTheme="majorEastAsia" w:hAnsiTheme="majorHAnsi" w:cstheme="majorBidi"/>
       <w:b/>
       <w:bCs/>
-      <w:color w:val="E84C22" w:themeColor="accent1"/>
+      <w:color w:val="5CB400" w:themeColor="accent1"/>
       <w:sz w:val="28"/>
       <w:szCs w:val="28"/>
     </w:rPr>
@@ -1011,7 +1224,7 @@
       <w:rFonts w:asciiTheme="majorHAnsi" w:eastAsiaTheme="majorEastAsia" w:hAnsiTheme="majorHAnsi" w:cstheme="majorBidi"/>
       <w:b/>
       <w:bCs/>
-      <w:color w:val="E84C22" w:themeColor="accent1"/>
+      <w:color w:val="5CB400" w:themeColor="accent1"/>
     </w:rPr>
   </w:style>
   <w:style w:type="paragraph" w:styleId="berschrift4">
@@ -1021,6 +1234,7 @@
     <w:uiPriority w:val="9"/>
     <w:unhideWhenUsed/>
     <w:qFormat/>
+    <w:rsid w:val="00E1720B"/>
     <w:pPr>
       <w:keepNext/>
       <w:keepLines/>
@@ -1034,8 +1248,7 @@
     <w:rPr>
       <w:rFonts w:asciiTheme="majorHAnsi" w:eastAsiaTheme="majorEastAsia" w:hAnsiTheme="majorHAnsi" w:cstheme="majorBidi"/>
       <w:bCs/>
-      <w:i/>
-      <w:color w:val="E84C22" w:themeColor="accent1"/>
+      <w:color w:val="5CB400" w:themeColor="accent1"/>
     </w:rPr>
   </w:style>
   <w:style w:type="paragraph" w:styleId="berschrift5">
@@ -1058,7 +1271,7 @@
     <w:rPr>
       <w:rFonts w:asciiTheme="majorHAnsi" w:eastAsiaTheme="majorEastAsia" w:hAnsiTheme="majorHAnsi" w:cstheme="majorBidi"/>
       <w:iCs/>
-      <w:color w:val="E84C22" w:themeColor="accent1"/>
+      <w:color w:val="5CB400" w:themeColor="accent1"/>
     </w:rPr>
   </w:style>
   <w:style w:type="paragraph" w:styleId="berschrift6">
@@ -1080,7 +1293,7 @@
     </w:pPr>
     <w:rPr>
       <w:rFonts w:asciiTheme="majorHAnsi" w:eastAsiaTheme="majorEastAsia" w:hAnsiTheme="majorHAnsi" w:cstheme="majorBidi"/>
-      <w:color w:val="E84C22" w:themeColor="accent1"/>
+      <w:color w:val="5CB400" w:themeColor="accent1"/>
     </w:rPr>
   </w:style>
   <w:style w:type="paragraph" w:styleId="berschrift7">
@@ -1102,7 +1315,7 @@
     </w:pPr>
     <w:rPr>
       <w:rFonts w:asciiTheme="majorHAnsi" w:eastAsiaTheme="majorEastAsia" w:hAnsiTheme="majorHAnsi" w:cstheme="majorBidi"/>
-      <w:color w:val="E84C22" w:themeColor="accent1"/>
+      <w:color w:val="5CB400" w:themeColor="accent1"/>
     </w:rPr>
   </w:style>
   <w:style w:type="paragraph" w:styleId="berschrift8">
@@ -1124,7 +1337,7 @@
     </w:pPr>
     <w:rPr>
       <w:rFonts w:asciiTheme="majorHAnsi" w:eastAsiaTheme="majorEastAsia" w:hAnsiTheme="majorHAnsi" w:cstheme="majorBidi"/>
-      <w:color w:val="E84C22" w:themeColor="accent1"/>
+      <w:color w:val="5CB400" w:themeColor="accent1"/>
     </w:rPr>
   </w:style>
   <w:style w:type="paragraph" w:styleId="berschrift9">
@@ -1146,7 +1359,7 @@
     </w:pPr>
     <w:rPr>
       <w:rFonts w:asciiTheme="majorHAnsi" w:eastAsiaTheme="majorEastAsia" w:hAnsiTheme="majorHAnsi" w:cstheme="majorBidi"/>
-      <w:color w:val="E84C22" w:themeColor="accent1"/>
+      <w:color w:val="5CB400" w:themeColor="accent1"/>
     </w:rPr>
   </w:style>
   <w:style w:type="character" w:default="1" w:styleId="Absatz-Standardschriftart">
@@ -1179,9 +1392,12 @@
   <w:style w:type="paragraph" w:styleId="Textkrper">
     <w:name w:val="Body Text"/>
     <w:basedOn w:val="Standard"/>
-    <w:qFormat/>
+    <w:link w:val="TextkrperZchn"/>
+    <w:qFormat/>
+    <w:rsid w:val="00E1720B"/>
     <w:pPr>
       <w:spacing w:before="180" w:after="180"/>
+      <w:jc w:val="both"/>
     </w:pPr>
   </w:style>
   <w:style w:type="paragraph" w:customStyle="1" w:styleId="FirstParagraph">
@@ -1189,6 +1405,7 @@
     <w:basedOn w:val="Textkrper"/>
     <w:next w:val="Textkrper"/>
     <w:qFormat/>
+    <w:rsid w:val="00E1720B"/>
   </w:style>
   <w:style w:type="paragraph" w:customStyle="1" w:styleId="Compact">
     <w:name w:val="Compact"/>
@@ -1203,6 +1420,7 @@
     <w:basedOn w:val="Standard"/>
     <w:next w:val="Textkrper"/>
     <w:qFormat/>
+    <w:rsid w:val="00AE32D2"/>
     <w:pPr>
       <w:keepNext/>
       <w:keepLines/>
@@ -1213,7 +1431,7 @@
       <w:rFonts w:asciiTheme="majorHAnsi" w:eastAsiaTheme="majorEastAsia" w:hAnsiTheme="majorHAnsi" w:cstheme="majorBidi"/>
       <w:b/>
       <w:bCs/>
-      <w:color w:val="AA3211" w:themeColor="accent1" w:themeShade="B5"/>
+      <w:color w:val="5CB400"/>
       <w:sz w:val="36"/>
       <w:szCs w:val="36"/>
     </w:rPr>
@@ -1223,10 +1441,12 @@
     <w:basedOn w:val="Titel"/>
     <w:next w:val="Textkrper"/>
     <w:qFormat/>
+    <w:rsid w:val="00CF1D76"/>
     <w:pPr>
       <w:spacing w:before="240"/>
     </w:pPr>
     <w:rPr>
+      <w:color w:val="898989"/>
       <w:sz w:val="30"/>
       <w:szCs w:val="30"/>
     </w:rPr>
@@ -1396,8 +1616,10 @@
   <w:style w:type="character" w:styleId="Hyperlink">
     <w:name w:val="Hyperlink"/>
     <w:basedOn w:val="BeschriftungZchn"/>
+    <w:rsid w:val="00CF1D76"/>
     <w:rPr>
-      <w:color w:val="E84C22" w:themeColor="accent1"/>
+      <w:color w:val="0070C0"/>
+      <w:u w:val="single"/>
     </w:rPr>
   </w:style>
   <w:style w:type="paragraph" w:styleId="Inhaltsverzeichnisberschrift">
@@ -1414,16 +1636,40 @@
     <w:rPr>
       <w:b w:val="0"/>
       <w:bCs w:val="0"/>
-      <w:color w:val="B43412" w:themeColor="accent1" w:themeShade="BF"/>
+      <w:color w:val="448600" w:themeColor="accent1" w:themeShade="BF"/>
     </w:rPr>
+  </w:style>
+  <w:style w:type="table" w:styleId="Tabellenraster">
+    <w:name w:val="Table Grid"/>
+    <w:basedOn w:val="NormaleTabelle"/>
+    <w:rsid w:val="00DA5ED1"/>
+    <w:pPr>
+      <w:spacing w:after="0"/>
+    </w:pPr>
+    <w:tblPr>
+      <w:tblBorders>
+        <w:top w:val="single" w:sz="4" w:space="0" w:color="auto"/>
+        <w:left w:val="single" w:sz="4" w:space="0" w:color="auto"/>
+        <w:bottom w:val="single" w:sz="4" w:space="0" w:color="auto"/>
+        <w:right w:val="single" w:sz="4" w:space="0" w:color="auto"/>
+        <w:insideH w:val="single" w:sz="4" w:space="0" w:color="auto"/>
+        <w:insideV w:val="single" w:sz="4" w:space="0" w:color="auto"/>
+      </w:tblBorders>
+    </w:tblPr>
+  </w:style>
+  <w:style w:type="character" w:customStyle="1" w:styleId="TextkrperZchn">
+    <w:name w:val="Textkörper Zchn"/>
+    <w:basedOn w:val="Absatz-Standardschriftart"/>
+    <w:link w:val="Textkrper"/>
+    <w:rsid w:val="00E1720B"/>
   </w:style>
 </w:styles>
 </file>
 
 <file path=word/theme/theme1.xml><?xml version="1.0" encoding="utf-8"?>
-<a:theme xmlns:a="http://schemas.openxmlformats.org/drawingml/2006/main" name="GfSE">
+<a:theme xmlns:a="http://schemas.openxmlformats.org/drawingml/2006/main" name="SpecIF">
   <a:themeElements>
-    <a:clrScheme name="Rotorange">
+    <a:clrScheme name="SpecIF">
       <a:dk1>
         <a:sysClr val="windowText" lastClr="000000"/>
       </a:dk1>
@@ -1431,49 +1677,49 @@
         <a:sysClr val="window" lastClr="FFFFFF"/>
       </a:lt1>
       <a:dk2>
-        <a:srgbClr val="505046"/>
+        <a:srgbClr val="44546A"/>
       </a:dk2>
       <a:lt2>
-        <a:srgbClr val="EEECE1"/>
+        <a:srgbClr val="E7E6E6"/>
       </a:lt2>
       <a:accent1>
-        <a:srgbClr val="E84C22"/>
+        <a:srgbClr val="5CB400"/>
       </a:accent1>
       <a:accent2>
-        <a:srgbClr val="FFBD47"/>
+        <a:srgbClr val="ED7D31"/>
       </a:accent2>
       <a:accent3>
-        <a:srgbClr val="B64926"/>
+        <a:srgbClr val="A5A5A5"/>
       </a:accent3>
       <a:accent4>
-        <a:srgbClr val="FF8427"/>
+        <a:srgbClr val="FFC000"/>
       </a:accent4>
       <a:accent5>
-        <a:srgbClr val="CC9900"/>
+        <a:srgbClr val="5B9BD5"/>
       </a:accent5>
       <a:accent6>
-        <a:srgbClr val="B22600"/>
+        <a:srgbClr val="70AD47"/>
       </a:accent6>
       <a:hlink>
-        <a:srgbClr val="CC9900"/>
+        <a:srgbClr val="0563C1"/>
       </a:hlink>
       <a:folHlink>
-        <a:srgbClr val="666699"/>
+        <a:srgbClr val="954F72"/>
       </a:folHlink>
     </a:clrScheme>
-    <a:fontScheme name="Benutzerdefiniert 1">
+    <a:fontScheme name="SpecIF">
       <a:majorFont>
-        <a:latin typeface="Segoe UI"/>
+        <a:latin typeface="Work Sans SemiBold"/>
         <a:ea typeface=""/>
         <a:cs typeface=""/>
       </a:majorFont>
       <a:minorFont>
-        <a:latin typeface="Segoe UI"/>
+        <a:latin typeface="Abhaya Libre"/>
         <a:ea typeface=""/>
         <a:cs typeface=""/>
       </a:minorFont>
     </a:fontScheme>
-    <a:fmtScheme name="Segment">
+    <a:fmtScheme name="Office">
       <a:fillStyleLst>
         <a:solidFill>
           <a:schemeClr val="phClr"/>
@@ -1482,16 +1728,23 @@
           <a:gsLst>
             <a:gs pos="0">
               <a:schemeClr val="phClr">
-                <a:tint val="62000"/>
-                <a:hueMod val="94000"/>
-                <a:satMod val="140000"/>
                 <a:lumMod val="110000"/>
+                <a:satMod val="105000"/>
+                <a:tint val="67000"/>
+              </a:schemeClr>
+            </a:gs>
+            <a:gs pos="50000">
+              <a:schemeClr val="phClr">
+                <a:lumMod val="105000"/>
+                <a:satMod val="103000"/>
+                <a:tint val="73000"/>
               </a:schemeClr>
             </a:gs>
             <a:gs pos="100000">
               <a:schemeClr val="phClr">
-                <a:tint val="84000"/>
-                <a:satMod val="160000"/>
+                <a:lumMod val="105000"/>
+                <a:satMod val="109000"/>
+                <a:tint val="81000"/>
               </a:schemeClr>
             </a:gs>
           </a:gsLst>
@@ -1501,16 +1754,23 @@
           <a:gsLst>
             <a:gs pos="0">
               <a:schemeClr val="phClr">
-                <a:tint val="98000"/>
-                <a:hueMod val="94000"/>
-                <a:satMod val="130000"/>
-                <a:lumMod val="128000"/>
+                <a:satMod val="103000"/>
+                <a:lumMod val="102000"/>
+                <a:tint val="94000"/>
+              </a:schemeClr>
+            </a:gs>
+            <a:gs pos="50000">
+              <a:schemeClr val="phClr">
+                <a:satMod val="110000"/>
+                <a:lumMod val="100000"/>
+                <a:shade val="100000"/>
               </a:schemeClr>
             </a:gs>
             <a:gs pos="100000">
               <a:schemeClr val="phClr">
-                <a:shade val="94000"/>
-                <a:lumMod val="88000"/>
+                <a:lumMod val="99000"/>
+                <a:satMod val="120000"/>
+                <a:shade val="78000"/>
               </a:schemeClr>
             </a:gs>
           </a:gsLst>
@@ -1518,29 +1778,26 @@
         </a:gradFill>
       </a:fillStyleLst>
       <a:lnStyleLst>
-        <a:ln w="9525" cap="rnd" cmpd="sng" algn="ctr">
-          <a:solidFill>
-            <a:schemeClr val="phClr">
-              <a:tint val="76000"/>
-              <a:alpha val="60000"/>
-              <a:hueMod val="94000"/>
-            </a:schemeClr>
-          </a:solidFill>
-          <a:prstDash val="solid"/>
-        </a:ln>
-        <a:ln w="15875" cap="rnd" cmpd="sng" algn="ctr">
-          <a:solidFill>
-            <a:schemeClr val="phClr">
-              <a:hueMod val="94000"/>
-            </a:schemeClr>
-          </a:solidFill>
-          <a:prstDash val="solid"/>
-        </a:ln>
-        <a:ln w="28575" cap="rnd" cmpd="sng" algn="ctr">
+        <a:ln w="6350" cap="flat" cmpd="sng" algn="ctr">
           <a:solidFill>
             <a:schemeClr val="phClr"/>
           </a:solidFill>
           <a:prstDash val="solid"/>
+          <a:miter lim="800000"/>
+        </a:ln>
+        <a:ln w="12700" cap="flat" cmpd="sng" algn="ctr">
+          <a:solidFill>
+            <a:schemeClr val="phClr"/>
+          </a:solidFill>
+          <a:prstDash val="solid"/>
+          <a:miter lim="800000"/>
+        </a:ln>
+        <a:ln w="19050" cap="flat" cmpd="sng" algn="ctr">
+          <a:solidFill>
+            <a:schemeClr val="phClr"/>
+          </a:solidFill>
+          <a:prstDash val="solid"/>
+          <a:miter lim="800000"/>
         </a:ln>
       </a:lnStyleLst>
       <a:effectStyleLst>
@@ -1548,78 +1805,54 @@
           <a:effectLst/>
         </a:effectStyle>
         <a:effectStyle>
-          <a:effectLst>
-            <a:innerShdw blurRad="25400" dist="12700" dir="13500000">
-              <a:srgbClr val="000000">
-                <a:alpha val="45000"/>
-              </a:srgbClr>
-            </a:innerShdw>
-          </a:effectLst>
+          <a:effectLst/>
         </a:effectStyle>
         <a:effectStyle>
           <a:effectLst>
-            <a:outerShdw blurRad="50800" dist="38100" dir="5400000" rotWithShape="0">
+            <a:outerShdw blurRad="57150" dist="19050" dir="5400000" algn="ctr" rotWithShape="0">
               <a:srgbClr val="000000">
-                <a:alpha val="46000"/>
+                <a:alpha val="63000"/>
               </a:srgbClr>
             </a:outerShdw>
           </a:effectLst>
-          <a:scene3d>
-            <a:camera prst="orthographicFront">
-              <a:rot lat="0" lon="0" rev="0"/>
-            </a:camera>
-            <a:lightRig rig="threePt" dir="t"/>
-          </a:scene3d>
-          <a:sp3d prstMaterial="plastic">
-            <a:bevelT w="25400" h="25400"/>
-          </a:sp3d>
         </a:effectStyle>
       </a:effectStyleLst>
       <a:bgFillStyleLst>
         <a:solidFill>
           <a:schemeClr val="phClr"/>
         </a:solidFill>
+        <a:solidFill>
+          <a:schemeClr val="phClr">
+            <a:tint val="95000"/>
+            <a:satMod val="170000"/>
+          </a:schemeClr>
+        </a:solidFill>
         <a:gradFill rotWithShape="1">
           <a:gsLst>
-            <a:gs pos="10000">
+            <a:gs pos="0">
               <a:schemeClr val="phClr">
-                <a:tint val="97000"/>
-                <a:hueMod val="92000"/>
-                <a:satMod val="169000"/>
-                <a:lumMod val="164000"/>
+                <a:tint val="93000"/>
+                <a:satMod val="150000"/>
+                <a:shade val="98000"/>
+                <a:lumMod val="102000"/>
+              </a:schemeClr>
+            </a:gs>
+            <a:gs pos="50000">
+              <a:schemeClr val="phClr">
+                <a:tint val="98000"/>
+                <a:satMod val="130000"/>
+                <a:shade val="90000"/>
+                <a:lumMod val="103000"/>
               </a:schemeClr>
             </a:gs>
             <a:gs pos="100000">
               <a:schemeClr val="phClr">
-                <a:shade val="96000"/>
+                <a:shade val="63000"/>
                 <a:satMod val="120000"/>
-                <a:lumMod val="90000"/>
               </a:schemeClr>
             </a:gs>
           </a:gsLst>
-          <a:lin ang="6120000" scaled="1"/>
-        </a:gradFill>
-        <a:gradFill rotWithShape="1">
-          <a:gsLst>
-            <a:gs pos="0">
-              <a:schemeClr val="phClr">
-                <a:tint val="97000"/>
-                <a:hueMod val="92000"/>
-                <a:satMod val="169000"/>
-                <a:lumMod val="164000"/>
-              </a:schemeClr>
-            </a:gs>
-            <a:gs pos="100000">
-              <a:schemeClr val="phClr">
-                <a:shade val="96000"/>
-                <a:satMod val="120000"/>
-                <a:lumMod val="90000"/>
-              </a:schemeClr>
-            </a:gs>
-          </a:gsLst>
-          <a:path path="circle">
-            <a:fillToRect b="100000"/>
-          </a:path>
+          <a:lin ang="5400000" scaled="0"/>
         </a:gradFill>
       </a:bgFillStyleLst>
     </a:fmtScheme>
@@ -1628,7 +1861,7 @@
   <a:extraClrSchemeLst/>
   <a:extLst>
     <a:ext uri="{05A4C25C-085E-4340-85A3-A5531E510DB2}">
-      <thm15:themeFamily xmlns:thm15="http://schemas.microsoft.com/office/thememl/2012/main" name="Slice" id="{0507925B-6AC9-4358-8E18-C330545D08F8}" vid="{13FEC7C6-62A9-40C4-99D2-581AACACAA2F}"/>
+      <thm15:themeFamily xmlns:thm15="http://schemas.microsoft.com/office/thememl/2012/main" name="Office Theme" id="{62F939B6-93AF-4DB8-9C6B-D6C7DFDC589F}" vid="{4A3C46E8-61CC-4603-A589-7422A47A8E4A}"/>
     </a:ext>
   </a:extLst>
 </a:theme>
@@ -1639,7 +1872,7 @@
 </file>
 
 <file path=customXml/itemProps1.xml><?xml version="1.0" encoding="utf-8"?>
-<ds:datastoreItem xmlns:ds="http://schemas.openxmlformats.org/officeDocument/2006/customXml" ds:itemID="{6EB5893B-4352-4519-9817-50F971B10F5C}">
+<ds:datastoreItem xmlns:ds="http://schemas.openxmlformats.org/officeDocument/2006/customXml" ds:itemID="{ABE59C8D-4D9B-4FF0-8C88-F51E1C0CC611}">
   <ds:schemaRefs>
     <ds:schemaRef ds:uri="http://schemas.openxmlformats.org/officeDocument/2006/bibliography"/>
   </ds:schemaRefs>

</xml_diff>

<commit_message>
Generating non-normative class documentation and update of word templates
</commit_message>
<xml_diff>
--- a/documentation/word/custom-reference.docx
+++ b/documentation/word/custom-reference.docx
@@ -1,53 +1,99 @@
 
 <file path=word/document.xml><?xml version="1.0" encoding="utf-8"?>
-<w:document xmlns:wpc="http://schemas.microsoft.com/office/word/2010/wordprocessingCanvas" xmlns:cx="http://schemas.microsoft.com/office/drawing/2014/chartex" xmlns:cx1="http://schemas.microsoft.com/office/drawing/2015/9/8/chartex" xmlns:cx2="http://schemas.microsoft.com/office/drawing/2015/10/21/chartex" xmlns:cx3="http://schemas.microsoft.com/office/drawing/2016/5/9/chartex" xmlns:cx4="http://schemas.microsoft.com/office/drawing/2016/5/10/chartex" xmlns:cx5="http://schemas.microsoft.com/office/drawing/2016/5/11/chartex" xmlns:cx6="http://schemas.microsoft.com/office/drawing/2016/5/12/chartex" xmlns:cx7="http://schemas.microsoft.com/office/drawing/2016/5/13/chartex" xmlns:cx8="http://schemas.microsoft.com/office/drawing/2016/5/14/chartex" xmlns:mc="http://schemas.openxmlformats.org/markup-compatibility/2006" xmlns:aink="http://schemas.microsoft.com/office/drawing/2016/ink" xmlns:am3d="http://schemas.microsoft.com/office/drawing/2017/model3d" xmlns:o="urn:schemas-microsoft-com:office:office" xmlns:r="http://schemas.openxmlformats.org/officeDocument/2006/relationships" xmlns:m="http://schemas.openxmlformats.org/officeDocument/2006/math" xmlns:v="urn:schemas-microsoft-com:vml" xmlns:wp14="http://schemas.microsoft.com/office/word/2010/wordprocessingDrawing" xmlns:wp="http://schemas.openxmlformats.org/drawingml/2006/wordprocessingDrawing" xmlns:w10="urn:schemas-microsoft-com:office:word" xmlns:w="http://schemas.openxmlformats.org/wordprocessingml/2006/main" xmlns:w14="http://schemas.microsoft.com/office/word/2010/wordml" xmlns:w15="http://schemas.microsoft.com/office/word/2012/wordml" xmlns:w16cid="http://schemas.microsoft.com/office/word/2016/wordml/cid" xmlns:w16se="http://schemas.microsoft.com/office/word/2015/wordml/symex" xmlns:wpg="http://schemas.microsoft.com/office/word/2010/wordprocessingGroup" xmlns:wpi="http://schemas.microsoft.com/office/word/2010/wordprocessingInk" xmlns:wne="http://schemas.microsoft.com/office/word/2006/wordml" xmlns:wps="http://schemas.microsoft.com/office/word/2010/wordprocessingShape" mc:Ignorable="w14 w15 w16se w16cid wp14">
+<w:document xmlns:wpc="http://schemas.microsoft.com/office/word/2010/wordprocessingCanvas" xmlns:cx="http://schemas.microsoft.com/office/drawing/2014/chartex" xmlns:cx1="http://schemas.microsoft.com/office/drawing/2015/9/8/chartex" xmlns:cx2="http://schemas.microsoft.com/office/drawing/2015/10/21/chartex" xmlns:cx3="http://schemas.microsoft.com/office/drawing/2016/5/9/chartex" xmlns:cx4="http://schemas.microsoft.com/office/drawing/2016/5/10/chartex" xmlns:cx5="http://schemas.microsoft.com/office/drawing/2016/5/11/chartex" xmlns:cx6="http://schemas.microsoft.com/office/drawing/2016/5/12/chartex" xmlns:cx7="http://schemas.microsoft.com/office/drawing/2016/5/13/chartex" xmlns:cx8="http://schemas.microsoft.com/office/drawing/2016/5/14/chartex" xmlns:mc="http://schemas.openxmlformats.org/markup-compatibility/2006" xmlns:aink="http://schemas.microsoft.com/office/drawing/2016/ink" xmlns:am3d="http://schemas.microsoft.com/office/drawing/2017/model3d" xmlns:o="urn:schemas-microsoft-com:office:office" xmlns:r="http://schemas.openxmlformats.org/officeDocument/2006/relationships" xmlns:m="http://schemas.openxmlformats.org/officeDocument/2006/math" xmlns:v="urn:schemas-microsoft-com:vml" xmlns:wp14="http://schemas.microsoft.com/office/word/2010/wordprocessingDrawing" xmlns:wp="http://schemas.openxmlformats.org/drawingml/2006/wordprocessingDrawing" xmlns:w10="urn:schemas-microsoft-com:office:word" xmlns:w="http://schemas.openxmlformats.org/wordprocessingml/2006/main" xmlns:w14="http://schemas.microsoft.com/office/word/2010/wordml" xmlns:w15="http://schemas.microsoft.com/office/word/2012/wordml" xmlns:w16cex="http://schemas.microsoft.com/office/word/2018/wordml/cex" xmlns:w16cid="http://schemas.microsoft.com/office/word/2016/wordml/cid" xmlns:w16="http://schemas.microsoft.com/office/word/2018/wordml" xmlns:w16sdtdh="http://schemas.microsoft.com/office/word/2020/wordml/sdtdatahash" xmlns:w16se="http://schemas.microsoft.com/office/word/2015/wordml/symex" xmlns:wpg="http://schemas.microsoft.com/office/word/2010/wordprocessingGroup" xmlns:wpi="http://schemas.microsoft.com/office/word/2010/wordprocessingInk" xmlns:wne="http://schemas.microsoft.com/office/word/2006/wordml" xmlns:wps="http://schemas.microsoft.com/office/word/2010/wordprocessingShape" mc:Ignorable="w14 w15 w16se w16cid w16 w16cex w16sdtdh wp14">
   <w:body>
     <w:p>
       <w:pPr>
         <w:pStyle w:val="Titel"/>
-      </w:pPr>
-      <w:r>
-        <w:t xml:space="preserve"> Title </w:t>
+        <w:rPr>
+          <w:rFonts w:ascii="Arial" w:hAnsi="Arial" w:cs="Arial"/>
+          <w:color w:val="AE0D20"/>
+        </w:rPr>
+      </w:pPr>
+      <w:r>
+        <w:t xml:space="preserve"> </w:t>
+      </w:r>
+      <w:r>
+        <w:rPr>
+          <w:rFonts w:ascii="Arial" w:hAnsi="Arial" w:cs="Arial"/>
+          <w:color w:val="AE0D20"/>
+        </w:rPr>
+        <w:t xml:space="preserve">Title </w:t>
       </w:r>
     </w:p>
     <w:p>
       <w:pPr>
         <w:pStyle w:val="Untertitel"/>
-      </w:pPr>
-      <w:r>
-        <w:t xml:space="preserve"> Subtitle </w:t>
+        <w:rPr>
+          <w:rFonts w:ascii="Arial" w:hAnsi="Arial" w:cs="Arial"/>
+        </w:rPr>
+      </w:pPr>
+      <w:r>
+        <w:t xml:space="preserve"> </w:t>
+      </w:r>
+      <w:r>
+        <w:rPr>
+          <w:rFonts w:ascii="Arial" w:hAnsi="Arial" w:cs="Arial"/>
+        </w:rPr>
+        <w:t xml:space="preserve">Subtitle </w:t>
       </w:r>
     </w:p>
     <w:p>
       <w:pPr>
         <w:pStyle w:val="Author"/>
-      </w:pPr>
-      <w:r>
+        <w:rPr>
+          <w:rFonts w:ascii="Times New Roman" w:hAnsi="Times New Roman" w:cs="Times New Roman"/>
+        </w:rPr>
+      </w:pPr>
+      <w:r>
+        <w:rPr>
+          <w:rFonts w:ascii="Times New Roman" w:hAnsi="Times New Roman" w:cs="Times New Roman"/>
+        </w:rPr>
         <w:t xml:space="preserve"> Author </w:t>
       </w:r>
     </w:p>
     <w:p>
       <w:pPr>
         <w:pStyle w:val="Datum"/>
-      </w:pPr>
-      <w:r>
+        <w:rPr>
+          <w:rFonts w:ascii="Times New Roman" w:hAnsi="Times New Roman" w:cs="Times New Roman"/>
+        </w:rPr>
+      </w:pPr>
+      <w:r>
+        <w:rPr>
+          <w:rFonts w:ascii="Times New Roman" w:hAnsi="Times New Roman" w:cs="Times New Roman"/>
+        </w:rPr>
         <w:t xml:space="preserve"> Date </w:t>
       </w:r>
     </w:p>
     <w:p>
       <w:pPr>
         <w:pStyle w:val="Abstract"/>
-      </w:pPr>
-      <w:r>
+        <w:rPr>
+          <w:rFonts w:ascii="Times New Roman" w:hAnsi="Times New Roman" w:cs="Times New Roman"/>
+        </w:rPr>
+      </w:pPr>
+      <w:r>
+        <w:rPr>
+          <w:rFonts w:ascii="Times New Roman" w:hAnsi="Times New Roman" w:cs="Times New Roman"/>
+        </w:rPr>
         <w:t xml:space="preserve"> Abstract </w:t>
       </w:r>
     </w:p>
     <w:p>
       <w:pPr>
         <w:pStyle w:val="berschrift1"/>
+        <w:rPr>
+          <w:rFonts w:ascii="Arial" w:hAnsi="Arial" w:cs="Arial"/>
+          <w:color w:val="AE0D20"/>
+        </w:rPr>
       </w:pPr>
       <w:bookmarkStart w:id="0" w:name="heading-1"/>
       <w:r>
+        <w:rPr>
+          <w:rFonts w:ascii="Arial" w:hAnsi="Arial" w:cs="Arial"/>
+          <w:color w:val="AE0D20"/>
+        </w:rPr>
         <w:t xml:space="preserve"> Heading 1 </w:t>
       </w:r>
       <w:bookmarkEnd w:id="0"/>
@@ -55,9 +101,17 @@
     <w:p>
       <w:pPr>
         <w:pStyle w:val="berschrift2"/>
+        <w:rPr>
+          <w:rFonts w:ascii="Arial" w:hAnsi="Arial" w:cs="Arial"/>
+          <w:color w:val="AE0D20"/>
+        </w:rPr>
       </w:pPr>
       <w:bookmarkStart w:id="1" w:name="heading-2"/>
       <w:r>
+        <w:rPr>
+          <w:rFonts w:ascii="Arial" w:hAnsi="Arial" w:cs="Arial"/>
+          <w:color w:val="AE0D20"/>
+        </w:rPr>
         <w:t xml:space="preserve"> Heading 2 </w:t>
       </w:r>
       <w:bookmarkEnd w:id="1"/>
@@ -65,9 +119,17 @@
     <w:p>
       <w:pPr>
         <w:pStyle w:val="berschrift3"/>
+        <w:rPr>
+          <w:rFonts w:ascii="Arial" w:hAnsi="Arial" w:cs="Arial"/>
+          <w:color w:val="AE0D20"/>
+        </w:rPr>
       </w:pPr>
       <w:bookmarkStart w:id="2" w:name="heading-3"/>
       <w:r>
+        <w:rPr>
+          <w:rFonts w:ascii="Arial" w:hAnsi="Arial" w:cs="Arial"/>
+          <w:color w:val="AE0D20"/>
+        </w:rPr>
         <w:t xml:space="preserve"> Heading 3 </w:t>
       </w:r>
       <w:bookmarkEnd w:id="2"/>
@@ -75,9 +137,17 @@
     <w:p>
       <w:pPr>
         <w:pStyle w:val="berschrift4"/>
+        <w:rPr>
+          <w:rFonts w:ascii="Arial" w:hAnsi="Arial" w:cs="Arial"/>
+          <w:color w:val="AE0D20"/>
+        </w:rPr>
       </w:pPr>
       <w:bookmarkStart w:id="3" w:name="heading-4"/>
       <w:r>
+        <w:rPr>
+          <w:rFonts w:ascii="Arial" w:hAnsi="Arial" w:cs="Arial"/>
+          <w:color w:val="AE0D20"/>
+        </w:rPr>
         <w:t xml:space="preserve"> Heading 4 </w:t>
       </w:r>
       <w:bookmarkEnd w:id="3"/>
@@ -85,9 +155,17 @@
     <w:p>
       <w:pPr>
         <w:pStyle w:val="berschrift5"/>
+        <w:rPr>
+          <w:rFonts w:ascii="Arial" w:hAnsi="Arial" w:cs="Arial"/>
+          <w:color w:val="AE0D20"/>
+        </w:rPr>
       </w:pPr>
       <w:bookmarkStart w:id="4" w:name="heading-5"/>
       <w:r>
+        <w:rPr>
+          <w:rFonts w:ascii="Arial" w:hAnsi="Arial" w:cs="Arial"/>
+          <w:color w:val="AE0D20"/>
+        </w:rPr>
         <w:t xml:space="preserve"> Heading 5 </w:t>
       </w:r>
       <w:bookmarkEnd w:id="4"/>
@@ -95,9 +173,17 @@
     <w:p>
       <w:pPr>
         <w:pStyle w:val="berschrift6"/>
+        <w:rPr>
+          <w:rFonts w:ascii="Arial" w:hAnsi="Arial" w:cs="Arial"/>
+          <w:color w:val="AE0D20"/>
+        </w:rPr>
       </w:pPr>
       <w:bookmarkStart w:id="5" w:name="heading-6"/>
       <w:r>
+        <w:rPr>
+          <w:rFonts w:ascii="Arial" w:hAnsi="Arial" w:cs="Arial"/>
+          <w:color w:val="AE0D20"/>
+        </w:rPr>
         <w:t xml:space="preserve"> Heading 6 </w:t>
       </w:r>
       <w:bookmarkEnd w:id="5"/>
@@ -105,9 +191,17 @@
     <w:p>
       <w:pPr>
         <w:pStyle w:val="berschrift7"/>
+        <w:rPr>
+          <w:rFonts w:ascii="Arial" w:hAnsi="Arial" w:cs="Arial"/>
+          <w:color w:val="AE0D20"/>
+        </w:rPr>
       </w:pPr>
       <w:bookmarkStart w:id="6" w:name="heading-7"/>
       <w:r>
+        <w:rPr>
+          <w:rFonts w:ascii="Arial" w:hAnsi="Arial" w:cs="Arial"/>
+          <w:color w:val="AE0D20"/>
+        </w:rPr>
         <w:t xml:space="preserve"> Heading 7 </w:t>
       </w:r>
       <w:bookmarkEnd w:id="6"/>
@@ -115,9 +209,17 @@
     <w:p>
       <w:pPr>
         <w:pStyle w:val="berschrift8"/>
+        <w:rPr>
+          <w:rFonts w:ascii="Arial" w:hAnsi="Arial" w:cs="Arial"/>
+          <w:color w:val="AE0D20"/>
+        </w:rPr>
       </w:pPr>
       <w:bookmarkStart w:id="7" w:name="heading-8"/>
       <w:r>
+        <w:rPr>
+          <w:rFonts w:ascii="Arial" w:hAnsi="Arial" w:cs="Arial"/>
+          <w:color w:val="AE0D20"/>
+        </w:rPr>
         <w:t xml:space="preserve"> Heading 8 </w:t>
       </w:r>
       <w:bookmarkEnd w:id="7"/>
@@ -125,9 +227,17 @@
     <w:p>
       <w:pPr>
         <w:pStyle w:val="berschrift9"/>
+        <w:rPr>
+          <w:rFonts w:ascii="Arial" w:hAnsi="Arial" w:cs="Arial"/>
+          <w:color w:val="AE0D20"/>
+        </w:rPr>
       </w:pPr>
       <w:bookmarkStart w:id="8" w:name="heading-9"/>
       <w:r>
+        <w:rPr>
+          <w:rFonts w:ascii="Arial" w:hAnsi="Arial" w:cs="Arial"/>
+          <w:color w:val="AE0D20"/>
+        </w:rPr>
         <w:t xml:space="preserve"> Heading 9 </w:t>
       </w:r>
       <w:bookmarkEnd w:id="8"/>
@@ -135,41 +245,62 @@
     <w:p>
       <w:pPr>
         <w:pStyle w:val="FirstParagraph"/>
-      </w:pPr>
-      <w:r>
+        <w:rPr>
+          <w:rFonts w:ascii="Times New Roman" w:hAnsi="Times New Roman" w:cs="Times New Roman"/>
+        </w:rPr>
+      </w:pPr>
+      <w:r>
+        <w:rPr>
+          <w:rFonts w:ascii="Times New Roman" w:hAnsi="Times New Roman" w:cs="Times New Roman"/>
+        </w:rPr>
         <w:t xml:space="preserve"> First Paragraph. </w:t>
       </w:r>
     </w:p>
     <w:p>
       <w:pPr>
         <w:pStyle w:val="Textkrper"/>
-      </w:pPr>
-      <w:r>
+        <w:rPr>
+          <w:rFonts w:ascii="Times New Roman" w:hAnsi="Times New Roman" w:cs="Times New Roman"/>
+        </w:rPr>
+      </w:pPr>
+      <w:r>
+        <w:rPr>
+          <w:rFonts w:ascii="Times New Roman" w:hAnsi="Times New Roman" w:cs="Times New Roman"/>
+        </w:rPr>
         <w:t xml:space="preserve"> Body Text. Body Text Char.    </w:t>
       </w:r>
       <w:r>
         <w:rPr>
           <w:rStyle w:val="VerbatimChar"/>
+          <w:rFonts w:ascii="Times New Roman" w:hAnsi="Times New Roman" w:cs="Times New Roman"/>
         </w:rPr>
         <w:t xml:space="preserve"> Verbatim Char </w:t>
       </w:r>
       <w:r>
+        <w:rPr>
+          <w:rFonts w:ascii="Times New Roman" w:hAnsi="Times New Roman" w:cs="Times New Roman"/>
+        </w:rPr>
         <w:t xml:space="preserve"> .    </w:t>
       </w:r>
       <w:hyperlink r:id="rId8">
         <w:r>
           <w:rPr>
             <w:rStyle w:val="Hyperlink"/>
+            <w:rFonts w:ascii="Times New Roman" w:hAnsi="Times New Roman" w:cs="Times New Roman"/>
           </w:rPr>
           <w:t xml:space="preserve"> Hyperlink </w:t>
         </w:r>
       </w:hyperlink>
       <w:r>
+        <w:rPr>
+          <w:rFonts w:ascii="Times New Roman" w:hAnsi="Times New Roman" w:cs="Times New Roman"/>
+        </w:rPr>
         <w:t xml:space="preserve"> .     Footnote. </w:t>
       </w:r>
       <w:r>
         <w:rPr>
           <w:rStyle w:val="Funotenzeichen"/>
+          <w:rFonts w:ascii="Times New Roman" w:hAnsi="Times New Roman" w:cs="Times New Roman"/>
         </w:rPr>
         <w:footnoteReference w:id="1"/>
       </w:r>
@@ -177,16 +308,28 @@
     <w:p>
       <w:pPr>
         <w:pStyle w:val="Blocktext"/>
-      </w:pPr>
-      <w:r>
+        <w:rPr>
+          <w:rFonts w:ascii="Times New Roman" w:hAnsi="Times New Roman" w:cs="Times New Roman"/>
+        </w:rPr>
+      </w:pPr>
+      <w:r>
+        <w:rPr>
+          <w:rFonts w:ascii="Times New Roman" w:hAnsi="Times New Roman" w:cs="Times New Roman"/>
+        </w:rPr>
         <w:t xml:space="preserve"> Block Text. </w:t>
       </w:r>
     </w:p>
     <w:p>
       <w:pPr>
         <w:pStyle w:val="TableCaption"/>
-      </w:pPr>
-      <w:r>
+        <w:rPr>
+          <w:rFonts w:ascii="Times New Roman" w:hAnsi="Times New Roman" w:cs="Times New Roman"/>
+        </w:rPr>
+      </w:pPr>
+      <w:r>
+        <w:rPr>
+          <w:rFonts w:ascii="Times New Roman" w:hAnsi="Times New Roman" w:cs="Times New Roman"/>
+        </w:rPr>
         <w:t xml:space="preserve"> Table caption. </w:t>
       </w:r>
     </w:p>
@@ -197,8 +340,8 @@
         <w:tblLook w:val="07E0" w:firstRow="1" w:lastRow="1" w:firstColumn="1" w:lastColumn="1" w:noHBand="1" w:noVBand="1"/>
       </w:tblPr>
       <w:tblGrid>
-        <w:gridCol w:w="815"/>
-        <w:gridCol w:w="815"/>
+        <w:gridCol w:w="671"/>
+        <w:gridCol w:w="671"/>
       </w:tblGrid>
       <w:tr>
         <w:tc>
@@ -207,7 +350,7 @@
           </w:tcPr>
           <w:p>
             <w:pPr>
-              <w:pStyle w:val="Compact"/>
+              <w:pStyle w:val="TableText"/>
             </w:pPr>
             <w:r>
               <w:t xml:space="preserve"> Table </w:t>
@@ -220,7 +363,7 @@
           </w:tcPr>
           <w:p>
             <w:pPr>
-              <w:pStyle w:val="Compact"/>
+              <w:pStyle w:val="TableText"/>
             </w:pPr>
             <w:r>
               <w:t xml:space="preserve"> Table </w:t>
@@ -235,7 +378,7 @@
           </w:tcPr>
           <w:p>
             <w:pPr>
-              <w:pStyle w:val="Compact"/>
+              <w:pStyle w:val="TableText"/>
             </w:pPr>
             <w:r>
               <w:t xml:space="preserve"> 1 </w:t>
@@ -248,54 +391,82 @@
           </w:tcPr>
           <w:p>
             <w:pPr>
-              <w:pStyle w:val="Compact"/>
+              <w:pStyle w:val="TableText"/>
             </w:pPr>
             <w:r>
               <w:t xml:space="preserve"> 2 </w:t>
             </w:r>
           </w:p>
         </w:tc>
-        <w:bookmarkStart w:id="9" w:name="_GoBack"/>
-        <w:bookmarkEnd w:id="9"/>
       </w:tr>
     </w:tbl>
     <w:p>
       <w:pPr>
         <w:pStyle w:val="ImageCaption"/>
-      </w:pPr>
-      <w:r>
+        <w:rPr>
+          <w:rFonts w:ascii="Times New Roman" w:hAnsi="Times New Roman" w:cs="Times New Roman"/>
+        </w:rPr>
+      </w:pPr>
+      <w:r>
+        <w:rPr>
+          <w:rFonts w:ascii="Times New Roman" w:hAnsi="Times New Roman" w:cs="Times New Roman"/>
+        </w:rPr>
         <w:t xml:space="preserve"> Image Caption </w:t>
       </w:r>
     </w:p>
     <w:p>
       <w:pPr>
         <w:pStyle w:val="DefinitionTerm"/>
-      </w:pPr>
-      <w:r>
+        <w:rPr>
+          <w:rFonts w:ascii="Times New Roman" w:hAnsi="Times New Roman" w:cs="Times New Roman"/>
+        </w:rPr>
+      </w:pPr>
+      <w:r>
+        <w:rPr>
+          <w:rFonts w:ascii="Times New Roman" w:hAnsi="Times New Roman" w:cs="Times New Roman"/>
+        </w:rPr>
         <w:t xml:space="preserve"> DefinitionTerm </w:t>
       </w:r>
     </w:p>
     <w:p>
       <w:pPr>
         <w:pStyle w:val="Definition"/>
-      </w:pPr>
-      <w:r>
+        <w:rPr>
+          <w:rFonts w:ascii="Times New Roman" w:hAnsi="Times New Roman" w:cs="Times New Roman"/>
+        </w:rPr>
+      </w:pPr>
+      <w:r>
+        <w:rPr>
+          <w:rFonts w:ascii="Times New Roman" w:hAnsi="Times New Roman" w:cs="Times New Roman"/>
+        </w:rPr>
         <w:t xml:space="preserve"> Definition </w:t>
       </w:r>
     </w:p>
     <w:p>
       <w:pPr>
         <w:pStyle w:val="DefinitionTerm"/>
-      </w:pPr>
-      <w:r>
+        <w:rPr>
+          <w:rFonts w:ascii="Times New Roman" w:hAnsi="Times New Roman" w:cs="Times New Roman"/>
+        </w:rPr>
+      </w:pPr>
+      <w:r>
+        <w:rPr>
+          <w:rFonts w:ascii="Times New Roman" w:hAnsi="Times New Roman" w:cs="Times New Roman"/>
+        </w:rPr>
         <w:t xml:space="preserve"> DefinitionTerm </w:t>
       </w:r>
     </w:p>
     <w:p>
       <w:pPr>
         <w:pStyle w:val="Definition"/>
-      </w:pPr>
-      <w:r>
+        <w:rPr>
+          <w:rFonts w:ascii="Times New Roman" w:hAnsi="Times New Roman" w:cs="Times New Roman"/>
+        </w:rPr>
+      </w:pPr>
+      <w:r>
+        <w:rPr>
+          <w:rFonts w:ascii="Times New Roman" w:hAnsi="Times New Roman" w:cs="Times New Roman"/>
+        </w:rPr>
         <w:t xml:space="preserve"> Definition </w:t>
       </w:r>
     </w:p>
@@ -310,7 +481,7 @@
 </file>
 
 <file path=word/endnotes.xml><?xml version="1.0" encoding="utf-8"?>
-<w:endnotes xmlns:wpc="http://schemas.microsoft.com/office/word/2010/wordprocessingCanvas" xmlns:cx="http://schemas.microsoft.com/office/drawing/2014/chartex" xmlns:cx1="http://schemas.microsoft.com/office/drawing/2015/9/8/chartex" xmlns:cx2="http://schemas.microsoft.com/office/drawing/2015/10/21/chartex" xmlns:cx3="http://schemas.microsoft.com/office/drawing/2016/5/9/chartex" xmlns:cx4="http://schemas.microsoft.com/office/drawing/2016/5/10/chartex" xmlns:cx5="http://schemas.microsoft.com/office/drawing/2016/5/11/chartex" xmlns:cx6="http://schemas.microsoft.com/office/drawing/2016/5/12/chartex" xmlns:cx7="http://schemas.microsoft.com/office/drawing/2016/5/13/chartex" xmlns:cx8="http://schemas.microsoft.com/office/drawing/2016/5/14/chartex" xmlns:mc="http://schemas.openxmlformats.org/markup-compatibility/2006" xmlns:aink="http://schemas.microsoft.com/office/drawing/2016/ink" xmlns:am3d="http://schemas.microsoft.com/office/drawing/2017/model3d" xmlns:o="urn:schemas-microsoft-com:office:office" xmlns:r="http://schemas.openxmlformats.org/officeDocument/2006/relationships" xmlns:m="http://schemas.openxmlformats.org/officeDocument/2006/math" xmlns:v="urn:schemas-microsoft-com:vml" xmlns:wp14="http://schemas.microsoft.com/office/word/2010/wordprocessingDrawing" xmlns:wp="http://schemas.openxmlformats.org/drawingml/2006/wordprocessingDrawing" xmlns:w10="urn:schemas-microsoft-com:office:word" xmlns:w="http://schemas.openxmlformats.org/wordprocessingml/2006/main" xmlns:w14="http://schemas.microsoft.com/office/word/2010/wordml" xmlns:w15="http://schemas.microsoft.com/office/word/2012/wordml" xmlns:w16cid="http://schemas.microsoft.com/office/word/2016/wordml/cid" xmlns:w16se="http://schemas.microsoft.com/office/word/2015/wordml/symex" xmlns:wpg="http://schemas.microsoft.com/office/word/2010/wordprocessingGroup" xmlns:wpi="http://schemas.microsoft.com/office/word/2010/wordprocessingInk" xmlns:wne="http://schemas.microsoft.com/office/word/2006/wordml" xmlns:wps="http://schemas.microsoft.com/office/word/2010/wordprocessingShape" mc:Ignorable="w14 w15 w16se w16cid wp14">
+<w:endnotes xmlns:wpc="http://schemas.microsoft.com/office/word/2010/wordprocessingCanvas" xmlns:cx="http://schemas.microsoft.com/office/drawing/2014/chartex" xmlns:cx1="http://schemas.microsoft.com/office/drawing/2015/9/8/chartex" xmlns:cx2="http://schemas.microsoft.com/office/drawing/2015/10/21/chartex" xmlns:cx3="http://schemas.microsoft.com/office/drawing/2016/5/9/chartex" xmlns:cx4="http://schemas.microsoft.com/office/drawing/2016/5/10/chartex" xmlns:cx5="http://schemas.microsoft.com/office/drawing/2016/5/11/chartex" xmlns:cx6="http://schemas.microsoft.com/office/drawing/2016/5/12/chartex" xmlns:cx7="http://schemas.microsoft.com/office/drawing/2016/5/13/chartex" xmlns:cx8="http://schemas.microsoft.com/office/drawing/2016/5/14/chartex" xmlns:mc="http://schemas.openxmlformats.org/markup-compatibility/2006" xmlns:aink="http://schemas.microsoft.com/office/drawing/2016/ink" xmlns:am3d="http://schemas.microsoft.com/office/drawing/2017/model3d" xmlns:o="urn:schemas-microsoft-com:office:office" xmlns:r="http://schemas.openxmlformats.org/officeDocument/2006/relationships" xmlns:m="http://schemas.openxmlformats.org/officeDocument/2006/math" xmlns:v="urn:schemas-microsoft-com:vml" xmlns:wp14="http://schemas.microsoft.com/office/word/2010/wordprocessingDrawing" xmlns:wp="http://schemas.openxmlformats.org/drawingml/2006/wordprocessingDrawing" xmlns:w10="urn:schemas-microsoft-com:office:word" xmlns:w="http://schemas.openxmlformats.org/wordprocessingml/2006/main" xmlns:w14="http://schemas.microsoft.com/office/word/2010/wordml" xmlns:w15="http://schemas.microsoft.com/office/word/2012/wordml" xmlns:w16cex="http://schemas.microsoft.com/office/word/2018/wordml/cex" xmlns:w16cid="http://schemas.microsoft.com/office/word/2016/wordml/cid" xmlns:w16="http://schemas.microsoft.com/office/word/2018/wordml" xmlns:w16sdtdh="http://schemas.microsoft.com/office/word/2020/wordml/sdtdatahash" xmlns:w16se="http://schemas.microsoft.com/office/word/2015/wordml/symex" xmlns:wpg="http://schemas.microsoft.com/office/word/2010/wordprocessingGroup" xmlns:wpi="http://schemas.microsoft.com/office/word/2010/wordprocessingInk" xmlns:wne="http://schemas.microsoft.com/office/word/2006/wordml" xmlns:wps="http://schemas.microsoft.com/office/word/2010/wordprocessingShape" mc:Ignorable="w14 w15 w16se w16cid w16 w16cex w16sdtdh wp14">
   <w:endnote w:type="separator" w:id="-1">
     <w:p>
       <w:pPr>
@@ -335,7 +506,7 @@
 </file>
 
 <file path=word/footnotes.xml><?xml version="1.0" encoding="utf-8"?>
-<w:footnotes xmlns:wpc="http://schemas.microsoft.com/office/word/2010/wordprocessingCanvas" xmlns:cx="http://schemas.microsoft.com/office/drawing/2014/chartex" xmlns:cx1="http://schemas.microsoft.com/office/drawing/2015/9/8/chartex" xmlns:cx2="http://schemas.microsoft.com/office/drawing/2015/10/21/chartex" xmlns:cx3="http://schemas.microsoft.com/office/drawing/2016/5/9/chartex" xmlns:cx4="http://schemas.microsoft.com/office/drawing/2016/5/10/chartex" xmlns:cx5="http://schemas.microsoft.com/office/drawing/2016/5/11/chartex" xmlns:cx6="http://schemas.microsoft.com/office/drawing/2016/5/12/chartex" xmlns:cx7="http://schemas.microsoft.com/office/drawing/2016/5/13/chartex" xmlns:cx8="http://schemas.microsoft.com/office/drawing/2016/5/14/chartex" xmlns:mc="http://schemas.openxmlformats.org/markup-compatibility/2006" xmlns:aink="http://schemas.microsoft.com/office/drawing/2016/ink" xmlns:am3d="http://schemas.microsoft.com/office/drawing/2017/model3d" xmlns:o="urn:schemas-microsoft-com:office:office" xmlns:r="http://schemas.openxmlformats.org/officeDocument/2006/relationships" xmlns:m="http://schemas.openxmlformats.org/officeDocument/2006/math" xmlns:v="urn:schemas-microsoft-com:vml" xmlns:wp14="http://schemas.microsoft.com/office/word/2010/wordprocessingDrawing" xmlns:wp="http://schemas.openxmlformats.org/drawingml/2006/wordprocessingDrawing" xmlns:w10="urn:schemas-microsoft-com:office:word" xmlns:w="http://schemas.openxmlformats.org/wordprocessingml/2006/main" xmlns:w14="http://schemas.microsoft.com/office/word/2010/wordml" xmlns:w15="http://schemas.microsoft.com/office/word/2012/wordml" xmlns:w16cid="http://schemas.microsoft.com/office/word/2016/wordml/cid" xmlns:w16se="http://schemas.microsoft.com/office/word/2015/wordml/symex" xmlns:wpg="http://schemas.microsoft.com/office/word/2010/wordprocessingGroup" xmlns:wpi="http://schemas.microsoft.com/office/word/2010/wordprocessingInk" xmlns:wne="http://schemas.microsoft.com/office/word/2006/wordml" xmlns:wps="http://schemas.microsoft.com/office/word/2010/wordprocessingShape" mc:Ignorable="w14 w15 w16se w16cid wp14">
+<w:footnotes xmlns:wpc="http://schemas.microsoft.com/office/word/2010/wordprocessingCanvas" xmlns:cx="http://schemas.microsoft.com/office/drawing/2014/chartex" xmlns:cx1="http://schemas.microsoft.com/office/drawing/2015/9/8/chartex" xmlns:cx2="http://schemas.microsoft.com/office/drawing/2015/10/21/chartex" xmlns:cx3="http://schemas.microsoft.com/office/drawing/2016/5/9/chartex" xmlns:cx4="http://schemas.microsoft.com/office/drawing/2016/5/10/chartex" xmlns:cx5="http://schemas.microsoft.com/office/drawing/2016/5/11/chartex" xmlns:cx6="http://schemas.microsoft.com/office/drawing/2016/5/12/chartex" xmlns:cx7="http://schemas.microsoft.com/office/drawing/2016/5/13/chartex" xmlns:cx8="http://schemas.microsoft.com/office/drawing/2016/5/14/chartex" xmlns:mc="http://schemas.openxmlformats.org/markup-compatibility/2006" xmlns:aink="http://schemas.microsoft.com/office/drawing/2016/ink" xmlns:am3d="http://schemas.microsoft.com/office/drawing/2017/model3d" xmlns:o="urn:schemas-microsoft-com:office:office" xmlns:r="http://schemas.openxmlformats.org/officeDocument/2006/relationships" xmlns:m="http://schemas.openxmlformats.org/officeDocument/2006/math" xmlns:v="urn:schemas-microsoft-com:vml" xmlns:wp14="http://schemas.microsoft.com/office/word/2010/wordprocessingDrawing" xmlns:wp="http://schemas.openxmlformats.org/drawingml/2006/wordprocessingDrawing" xmlns:w10="urn:schemas-microsoft-com:office:word" xmlns:w="http://schemas.openxmlformats.org/wordprocessingml/2006/main" xmlns:w14="http://schemas.microsoft.com/office/word/2010/wordml" xmlns:w15="http://schemas.microsoft.com/office/word/2012/wordml" xmlns:w16cex="http://schemas.microsoft.com/office/word/2018/wordml/cex" xmlns:w16cid="http://schemas.microsoft.com/office/word/2016/wordml/cid" xmlns:w16="http://schemas.microsoft.com/office/word/2018/wordml" xmlns:w16sdtdh="http://schemas.microsoft.com/office/word/2020/wordml/sdtdatahash" xmlns:w16se="http://schemas.microsoft.com/office/word/2015/wordml/symex" xmlns:wpg="http://schemas.microsoft.com/office/word/2010/wordprocessingGroup" xmlns:wpi="http://schemas.microsoft.com/office/word/2010/wordprocessingInk" xmlns:wne="http://schemas.microsoft.com/office/word/2006/wordml" xmlns:wps="http://schemas.microsoft.com/office/word/2010/wordprocessingShape" mc:Ignorable="w14 w15 w16se w16cid w16 w16cex w16sdtdh wp14">
   <w:footnote w:type="separator" w:id="-1">
     <w:p>
       <w:r>
@@ -354,14 +525,21 @@
     <w:p>
       <w:pPr>
         <w:pStyle w:val="Funotentext"/>
+        <w:rPr>
+          <w:rFonts w:ascii="Times New Roman" w:hAnsi="Times New Roman" w:cs="Times New Roman"/>
+        </w:rPr>
       </w:pPr>
       <w:r>
         <w:rPr>
           <w:rStyle w:val="Funotenzeichen"/>
+          <w:rFonts w:ascii="Times New Roman" w:hAnsi="Times New Roman" w:cs="Times New Roman"/>
         </w:rPr>
         <w:footnoteRef/>
       </w:r>
       <w:r>
+        <w:rPr>
+          <w:rFonts w:ascii="Times New Roman" w:hAnsi="Times New Roman" w:cs="Times New Roman"/>
+        </w:rPr>
         <w:t xml:space="preserve"> Footnote Text.</w:t>
       </w:r>
     </w:p>
@@ -370,7 +548,7 @@
 </file>
 
 <file path=word/numbering.xml><?xml version="1.0" encoding="utf-8"?>
-<w:numbering xmlns:wpc="http://schemas.microsoft.com/office/word/2010/wordprocessingCanvas" xmlns:cx="http://schemas.microsoft.com/office/drawing/2014/chartex" xmlns:cx1="http://schemas.microsoft.com/office/drawing/2015/9/8/chartex" xmlns:cx2="http://schemas.microsoft.com/office/drawing/2015/10/21/chartex" xmlns:cx3="http://schemas.microsoft.com/office/drawing/2016/5/9/chartex" xmlns:cx4="http://schemas.microsoft.com/office/drawing/2016/5/10/chartex" xmlns:cx5="http://schemas.microsoft.com/office/drawing/2016/5/11/chartex" xmlns:cx6="http://schemas.microsoft.com/office/drawing/2016/5/12/chartex" xmlns:cx7="http://schemas.microsoft.com/office/drawing/2016/5/13/chartex" xmlns:cx8="http://schemas.microsoft.com/office/drawing/2016/5/14/chartex" xmlns:mc="http://schemas.openxmlformats.org/markup-compatibility/2006" xmlns:aink="http://schemas.microsoft.com/office/drawing/2016/ink" xmlns:am3d="http://schemas.microsoft.com/office/drawing/2017/model3d" xmlns:o="urn:schemas-microsoft-com:office:office" xmlns:r="http://schemas.openxmlformats.org/officeDocument/2006/relationships" xmlns:m="http://schemas.openxmlformats.org/officeDocument/2006/math" xmlns:v="urn:schemas-microsoft-com:vml" xmlns:wp14="http://schemas.microsoft.com/office/word/2010/wordprocessingDrawing" xmlns:wp="http://schemas.openxmlformats.org/drawingml/2006/wordprocessingDrawing" xmlns:w10="urn:schemas-microsoft-com:office:word" xmlns:w="http://schemas.openxmlformats.org/wordprocessingml/2006/main" xmlns:w14="http://schemas.microsoft.com/office/word/2010/wordml" xmlns:w15="http://schemas.microsoft.com/office/word/2012/wordml" xmlns:w16cid="http://schemas.microsoft.com/office/word/2016/wordml/cid" xmlns:w16se="http://schemas.microsoft.com/office/word/2015/wordml/symex" xmlns:wpg="http://schemas.microsoft.com/office/word/2010/wordprocessingGroup" xmlns:wpi="http://schemas.microsoft.com/office/word/2010/wordprocessingInk" xmlns:wne="http://schemas.microsoft.com/office/word/2006/wordml" xmlns:wps="http://schemas.microsoft.com/office/word/2010/wordprocessingShape" mc:Ignorable="w14 w15 w16se w16cid wp14">
+<w:numbering xmlns:wpc="http://schemas.microsoft.com/office/word/2010/wordprocessingCanvas" xmlns:cx="http://schemas.microsoft.com/office/drawing/2014/chartex" xmlns:cx1="http://schemas.microsoft.com/office/drawing/2015/9/8/chartex" xmlns:cx2="http://schemas.microsoft.com/office/drawing/2015/10/21/chartex" xmlns:cx3="http://schemas.microsoft.com/office/drawing/2016/5/9/chartex" xmlns:cx4="http://schemas.microsoft.com/office/drawing/2016/5/10/chartex" xmlns:cx5="http://schemas.microsoft.com/office/drawing/2016/5/11/chartex" xmlns:cx6="http://schemas.microsoft.com/office/drawing/2016/5/12/chartex" xmlns:cx7="http://schemas.microsoft.com/office/drawing/2016/5/13/chartex" xmlns:cx8="http://schemas.microsoft.com/office/drawing/2016/5/14/chartex" xmlns:mc="http://schemas.openxmlformats.org/markup-compatibility/2006" xmlns:aink="http://schemas.microsoft.com/office/drawing/2016/ink" xmlns:am3d="http://schemas.microsoft.com/office/drawing/2017/model3d" xmlns:o="urn:schemas-microsoft-com:office:office" xmlns:r="http://schemas.openxmlformats.org/officeDocument/2006/relationships" xmlns:m="http://schemas.openxmlformats.org/officeDocument/2006/math" xmlns:v="urn:schemas-microsoft-com:vml" xmlns:wp14="http://schemas.microsoft.com/office/word/2010/wordprocessingDrawing" xmlns:wp="http://schemas.openxmlformats.org/drawingml/2006/wordprocessingDrawing" xmlns:w10="urn:schemas-microsoft-com:office:word" xmlns:w="http://schemas.openxmlformats.org/wordprocessingml/2006/main" xmlns:w14="http://schemas.microsoft.com/office/word/2010/wordml" xmlns:w15="http://schemas.microsoft.com/office/word/2012/wordml" xmlns:w16cex="http://schemas.microsoft.com/office/word/2018/wordml/cex" xmlns:w16cid="http://schemas.microsoft.com/office/word/2016/wordml/cid" xmlns:w16="http://schemas.microsoft.com/office/word/2018/wordml" xmlns:w16sdtdh="http://schemas.microsoft.com/office/word/2020/wordml/sdtdatahash" xmlns:w16se="http://schemas.microsoft.com/office/word/2015/wordml/symex" xmlns:wpg="http://schemas.microsoft.com/office/word/2010/wordprocessingGroup" xmlns:wpi="http://schemas.microsoft.com/office/word/2010/wordprocessingInk" xmlns:wne="http://schemas.microsoft.com/office/word/2006/wordml" xmlns:wps="http://schemas.microsoft.com/office/word/2010/wordprocessingShape" mc:Ignorable="w14 w15 w16se w16cid w16 w16cex w16sdtdh wp14">
   <w:abstractNum w:abstractNumId="0" w15:restartNumberingAfterBreak="0">
     <w:nsid w:val="FFFFFF7C"/>
     <w:multiLevelType w:val="singleLevel"/>
@@ -795,7 +973,7 @@
 </file>
 
 <file path=word/styles.xml><?xml version="1.0" encoding="utf-8"?>
-<w:styles xmlns:mc="http://schemas.openxmlformats.org/markup-compatibility/2006" xmlns:r="http://schemas.openxmlformats.org/officeDocument/2006/relationships" xmlns:w="http://schemas.openxmlformats.org/wordprocessingml/2006/main" xmlns:w14="http://schemas.microsoft.com/office/word/2010/wordml" xmlns:w15="http://schemas.microsoft.com/office/word/2012/wordml" xmlns:w16cid="http://schemas.microsoft.com/office/word/2016/wordml/cid" xmlns:w16se="http://schemas.microsoft.com/office/word/2015/wordml/symex" mc:Ignorable="w14 w15 w16se w16cid">
+<w:styles xmlns:mc="http://schemas.openxmlformats.org/markup-compatibility/2006" xmlns:r="http://schemas.openxmlformats.org/officeDocument/2006/relationships" xmlns:w="http://schemas.openxmlformats.org/wordprocessingml/2006/main" xmlns:w14="http://schemas.microsoft.com/office/word/2010/wordml" xmlns:w15="http://schemas.microsoft.com/office/word/2012/wordml" xmlns:w16cex="http://schemas.microsoft.com/office/word/2018/wordml/cex" xmlns:w16cid="http://schemas.microsoft.com/office/word/2016/wordml/cid" xmlns:w16="http://schemas.microsoft.com/office/word/2018/wordml" xmlns:w16sdtdh="http://schemas.microsoft.com/office/word/2020/wordml/sdtdatahash" xmlns:w16se="http://schemas.microsoft.com/office/word/2015/wordml/symex" mc:Ignorable="w14 w15 w16se w16cid w16 w16cex w16sdtdh">
   <w:docDefaults>
     <w:rPrDefault>
       <w:rPr>
@@ -807,7 +985,7 @@
     </w:rPrDefault>
     <w:pPrDefault>
       <w:pPr>
-        <w:spacing w:after="200"/>
+        <w:spacing w:after="160" w:line="259" w:lineRule="auto"/>
       </w:pPr>
     </w:pPrDefault>
   </w:docDefaults>
@@ -1172,7 +1350,7 @@
       <w:rFonts w:asciiTheme="majorHAnsi" w:eastAsiaTheme="majorEastAsia" w:hAnsiTheme="majorHAnsi" w:cstheme="majorBidi"/>
       <w:b/>
       <w:bCs/>
-      <w:color w:val="5CB400" w:themeColor="accent1"/>
+      <w:color w:val="CC0000" w:themeColor="accent1"/>
       <w:sz w:val="32"/>
       <w:szCs w:val="32"/>
     </w:rPr>
@@ -1198,7 +1376,7 @@
       <w:rFonts w:asciiTheme="majorHAnsi" w:eastAsiaTheme="majorEastAsia" w:hAnsiTheme="majorHAnsi" w:cstheme="majorBidi"/>
       <w:b/>
       <w:bCs/>
-      <w:color w:val="5CB400" w:themeColor="accent1"/>
+      <w:color w:val="CC0000" w:themeColor="accent1"/>
       <w:sz w:val="28"/>
       <w:szCs w:val="28"/>
     </w:rPr>
@@ -1224,7 +1402,7 @@
       <w:rFonts w:asciiTheme="majorHAnsi" w:eastAsiaTheme="majorEastAsia" w:hAnsiTheme="majorHAnsi" w:cstheme="majorBidi"/>
       <w:b/>
       <w:bCs/>
-      <w:color w:val="5CB400" w:themeColor="accent1"/>
+      <w:color w:val="CC0000" w:themeColor="accent1"/>
     </w:rPr>
   </w:style>
   <w:style w:type="paragraph" w:styleId="berschrift4">
@@ -1248,7 +1426,7 @@
     <w:rPr>
       <w:rFonts w:asciiTheme="majorHAnsi" w:eastAsiaTheme="majorEastAsia" w:hAnsiTheme="majorHAnsi" w:cstheme="majorBidi"/>
       <w:bCs/>
-      <w:color w:val="5CB400" w:themeColor="accent1"/>
+      <w:color w:val="CC0000" w:themeColor="accent1"/>
     </w:rPr>
   </w:style>
   <w:style w:type="paragraph" w:styleId="berschrift5">
@@ -1271,7 +1449,7 @@
     <w:rPr>
       <w:rFonts w:asciiTheme="majorHAnsi" w:eastAsiaTheme="majorEastAsia" w:hAnsiTheme="majorHAnsi" w:cstheme="majorBidi"/>
       <w:iCs/>
-      <w:color w:val="5CB400" w:themeColor="accent1"/>
+      <w:color w:val="CC0000" w:themeColor="accent1"/>
     </w:rPr>
   </w:style>
   <w:style w:type="paragraph" w:styleId="berschrift6">
@@ -1293,7 +1471,7 @@
     </w:pPr>
     <w:rPr>
       <w:rFonts w:asciiTheme="majorHAnsi" w:eastAsiaTheme="majorEastAsia" w:hAnsiTheme="majorHAnsi" w:cstheme="majorBidi"/>
-      <w:color w:val="5CB400" w:themeColor="accent1"/>
+      <w:color w:val="CC0000" w:themeColor="accent1"/>
     </w:rPr>
   </w:style>
   <w:style w:type="paragraph" w:styleId="berschrift7">
@@ -1315,7 +1493,7 @@
     </w:pPr>
     <w:rPr>
       <w:rFonts w:asciiTheme="majorHAnsi" w:eastAsiaTheme="majorEastAsia" w:hAnsiTheme="majorHAnsi" w:cstheme="majorBidi"/>
-      <w:color w:val="5CB400" w:themeColor="accent1"/>
+      <w:color w:val="CC0000" w:themeColor="accent1"/>
     </w:rPr>
   </w:style>
   <w:style w:type="paragraph" w:styleId="berschrift8">
@@ -1337,7 +1515,7 @@
     </w:pPr>
     <w:rPr>
       <w:rFonts w:asciiTheme="majorHAnsi" w:eastAsiaTheme="majorEastAsia" w:hAnsiTheme="majorHAnsi" w:cstheme="majorBidi"/>
-      <w:color w:val="5CB400" w:themeColor="accent1"/>
+      <w:color w:val="CC0000" w:themeColor="accent1"/>
     </w:rPr>
   </w:style>
   <w:style w:type="paragraph" w:styleId="berschrift9">
@@ -1359,7 +1537,7 @@
     </w:pPr>
     <w:rPr>
       <w:rFonts w:asciiTheme="majorHAnsi" w:eastAsiaTheme="majorEastAsia" w:hAnsiTheme="majorHAnsi" w:cstheme="majorBidi"/>
-      <w:color w:val="5CB400" w:themeColor="accent1"/>
+      <w:color w:val="CC0000" w:themeColor="accent1"/>
     </w:rPr>
   </w:style>
   <w:style w:type="character" w:default="1" w:styleId="Absatz-Standardschriftart">
@@ -1410,10 +1588,15 @@
   <w:style w:type="paragraph" w:customStyle="1" w:styleId="Compact">
     <w:name w:val="Compact"/>
     <w:basedOn w:val="Textkrper"/>
-    <w:qFormat/>
+    <w:link w:val="CompactZchn"/>
+    <w:qFormat/>
+    <w:rsid w:val="008B6A3D"/>
     <w:pPr>
       <w:spacing w:before="36" w:after="36"/>
     </w:pPr>
+    <w:rPr>
+      <w:rFonts w:ascii="Times New Roman" w:hAnsi="Times New Roman"/>
+    </w:rPr>
   </w:style>
   <w:style w:type="paragraph" w:styleId="Titel">
     <w:name w:val="Title"/>
@@ -1630,22 +1813,26 @@
     <w:unhideWhenUsed/>
     <w:qFormat/>
     <w:pPr>
-      <w:spacing w:before="240" w:line="259" w:lineRule="auto"/>
+      <w:spacing w:before="240"/>
       <w:outlineLvl w:val="9"/>
     </w:pPr>
     <w:rPr>
       <w:b w:val="0"/>
       <w:bCs w:val="0"/>
-      <w:color w:val="448600" w:themeColor="accent1" w:themeShade="BF"/>
+      <w:color w:val="980000" w:themeColor="accent1" w:themeShade="BF"/>
     </w:rPr>
   </w:style>
   <w:style w:type="table" w:styleId="Tabellenraster">
     <w:name w:val="Table Grid"/>
+    <w:aliases w:val="Tabelle"/>
     <w:basedOn w:val="NormaleTabelle"/>
-    <w:rsid w:val="00DA5ED1"/>
+    <w:rsid w:val="00FD50C0"/>
     <w:pPr>
       <w:spacing w:after="0"/>
     </w:pPr>
+    <w:rPr>
+      <w:sz w:val="18"/>
+    </w:rPr>
     <w:tblPr>
       <w:tblBorders>
         <w:top w:val="single" w:sz="4" w:space="0" w:color="auto"/>
@@ -1663,15 +1850,107 @@
     <w:link w:val="Textkrper"/>
     <w:rsid w:val="00E1720B"/>
   </w:style>
+  <w:style w:type="table" w:styleId="EinfacheTabelle1">
+    <w:name w:val="Plain Table 1"/>
+    <w:basedOn w:val="NormaleTabelle"/>
+    <w:rsid w:val="0068646C"/>
+    <w:pPr>
+      <w:spacing w:after="0"/>
+    </w:pPr>
+    <w:tblPr>
+      <w:tblStyleRowBandSize w:val="1"/>
+      <w:tblStyleColBandSize w:val="1"/>
+      <w:tblBorders>
+        <w:top w:val="single" w:sz="4" w:space="0" w:color="BFBFBF" w:themeColor="background1" w:themeShade="BF"/>
+        <w:left w:val="single" w:sz="4" w:space="0" w:color="BFBFBF" w:themeColor="background1" w:themeShade="BF"/>
+        <w:bottom w:val="single" w:sz="4" w:space="0" w:color="BFBFBF" w:themeColor="background1" w:themeShade="BF"/>
+        <w:right w:val="single" w:sz="4" w:space="0" w:color="BFBFBF" w:themeColor="background1" w:themeShade="BF"/>
+        <w:insideH w:val="single" w:sz="4" w:space="0" w:color="BFBFBF" w:themeColor="background1" w:themeShade="BF"/>
+        <w:insideV w:val="single" w:sz="4" w:space="0" w:color="BFBFBF" w:themeColor="background1" w:themeShade="BF"/>
+      </w:tblBorders>
+    </w:tblPr>
+    <w:tblStylePr w:type="firstRow">
+      <w:rPr>
+        <w:b/>
+        <w:bCs/>
+      </w:rPr>
+    </w:tblStylePr>
+    <w:tblStylePr w:type="lastRow">
+      <w:rPr>
+        <w:b/>
+        <w:bCs/>
+      </w:rPr>
+      <w:tblPr/>
+      <w:tcPr>
+        <w:tcBorders>
+          <w:top w:val="double" w:sz="4" w:space="0" w:color="BFBFBF" w:themeColor="background1" w:themeShade="BF"/>
+        </w:tcBorders>
+      </w:tcPr>
+    </w:tblStylePr>
+    <w:tblStylePr w:type="firstCol">
+      <w:rPr>
+        <w:b/>
+        <w:bCs/>
+      </w:rPr>
+    </w:tblStylePr>
+    <w:tblStylePr w:type="lastCol">
+      <w:rPr>
+        <w:b/>
+        <w:bCs/>
+      </w:rPr>
+    </w:tblStylePr>
+    <w:tblStylePr w:type="band1Vert">
+      <w:tblPr/>
+      <w:tcPr>
+        <w:shd w:val="clear" w:color="auto" w:fill="F2F2F2" w:themeFill="background1" w:themeFillShade="F2"/>
+      </w:tcPr>
+    </w:tblStylePr>
+    <w:tblStylePr w:type="band1Horz">
+      <w:tblPr/>
+      <w:tcPr>
+        <w:shd w:val="clear" w:color="auto" w:fill="F2F2F2" w:themeFill="background1" w:themeFillShade="F2"/>
+      </w:tcPr>
+    </w:tblStylePr>
+  </w:style>
+  <w:style w:type="paragraph" w:customStyle="1" w:styleId="TableText">
+    <w:name w:val="TableText"/>
+    <w:basedOn w:val="Compact"/>
+    <w:link w:val="TableTextZchn"/>
+    <w:qFormat/>
+    <w:rsid w:val="008B6A3D"/>
+    <w:rPr>
+      <w:rFonts w:cs="Times New Roman"/>
+      <w:szCs w:val="18"/>
+    </w:rPr>
+  </w:style>
+  <w:style w:type="character" w:customStyle="1" w:styleId="CompactZchn">
+    <w:name w:val="Compact Zchn"/>
+    <w:basedOn w:val="TextkrperZchn"/>
+    <w:link w:val="Compact"/>
+    <w:rsid w:val="008B6A3D"/>
+    <w:rPr>
+      <w:rFonts w:ascii="Times New Roman" w:hAnsi="Times New Roman"/>
+    </w:rPr>
+  </w:style>
+  <w:style w:type="character" w:customStyle="1" w:styleId="TableTextZchn">
+    <w:name w:val="TableText Zchn"/>
+    <w:basedOn w:val="CompactZchn"/>
+    <w:link w:val="TableText"/>
+    <w:rsid w:val="008B6A3D"/>
+    <w:rPr>
+      <w:rFonts w:ascii="Times New Roman" w:hAnsi="Times New Roman" w:cs="Times New Roman"/>
+      <w:szCs w:val="18"/>
+    </w:rPr>
+  </w:style>
 </w:styles>
 </file>
 
 <file path=word/theme/theme1.xml><?xml version="1.0" encoding="utf-8"?>
 <a:theme xmlns:a="http://schemas.openxmlformats.org/drawingml/2006/main" name="SpecIF">
   <a:themeElements>
-    <a:clrScheme name="SpecIF">
+    <a:clrScheme name="SpecIFicator">
       <a:dk1>
-        <a:sysClr val="windowText" lastClr="000000"/>
+        <a:srgbClr val="000000"/>
       </a:dk1>
       <a:lt1>
         <a:sysClr val="window" lastClr="FFFFFF"/>
@@ -1683,28 +1962,28 @@
         <a:srgbClr val="E7E6E6"/>
       </a:lt2>
       <a:accent1>
-        <a:srgbClr val="5CB400"/>
+        <a:srgbClr val="CC0000"/>
       </a:accent1>
       <a:accent2>
-        <a:srgbClr val="ED7D31"/>
+        <a:srgbClr val="A3A3A3"/>
       </a:accent2>
       <a:accent3>
-        <a:srgbClr val="A5A5A5"/>
+        <a:srgbClr val="000000"/>
       </a:accent3>
       <a:accent4>
-        <a:srgbClr val="FFC000"/>
+        <a:srgbClr val="FFFFFF"/>
       </a:accent4>
       <a:accent5>
-        <a:srgbClr val="5B9BD5"/>
+        <a:srgbClr val="4472C4"/>
       </a:accent5>
       <a:accent6>
-        <a:srgbClr val="70AD47"/>
+        <a:srgbClr val="0066FF"/>
       </a:accent6>
       <a:hlink>
-        <a:srgbClr val="0563C1"/>
+        <a:srgbClr val="0066FF"/>
       </a:hlink>
       <a:folHlink>
-        <a:srgbClr val="954F72"/>
+        <a:srgbClr val="CC0000"/>
       </a:folHlink>
     </a:clrScheme>
     <a:fontScheme name="SpecIF">

</xml_diff>

<commit_message>
Fixing some images and adding references chapter
</commit_message>
<xml_diff>
--- a/documentation/word/custom-reference.docx
+++ b/documentation/word/custom-reference.docx
@@ -1,6 +1,6 @@
 
 <file path=word/document.xml><?xml version="1.0" encoding="utf-8"?>
-<w:document xmlns:wpc="http://schemas.microsoft.com/office/word/2010/wordprocessingCanvas" xmlns:cx="http://schemas.microsoft.com/office/drawing/2014/chartex" xmlns:cx1="http://schemas.microsoft.com/office/drawing/2015/9/8/chartex" xmlns:cx2="http://schemas.microsoft.com/office/drawing/2015/10/21/chartex" xmlns:cx3="http://schemas.microsoft.com/office/drawing/2016/5/9/chartex" xmlns:cx4="http://schemas.microsoft.com/office/drawing/2016/5/10/chartex" xmlns:cx5="http://schemas.microsoft.com/office/drawing/2016/5/11/chartex" xmlns:cx6="http://schemas.microsoft.com/office/drawing/2016/5/12/chartex" xmlns:cx7="http://schemas.microsoft.com/office/drawing/2016/5/13/chartex" xmlns:cx8="http://schemas.microsoft.com/office/drawing/2016/5/14/chartex" xmlns:mc="http://schemas.openxmlformats.org/markup-compatibility/2006" xmlns:aink="http://schemas.microsoft.com/office/drawing/2016/ink" xmlns:am3d="http://schemas.microsoft.com/office/drawing/2017/model3d" xmlns:o="urn:schemas-microsoft-com:office:office" xmlns:r="http://schemas.openxmlformats.org/officeDocument/2006/relationships" xmlns:m="http://schemas.openxmlformats.org/officeDocument/2006/math" xmlns:v="urn:schemas-microsoft-com:vml" xmlns:wp14="http://schemas.microsoft.com/office/word/2010/wordprocessingDrawing" xmlns:wp="http://schemas.openxmlformats.org/drawingml/2006/wordprocessingDrawing" xmlns:w10="urn:schemas-microsoft-com:office:word" xmlns:w="http://schemas.openxmlformats.org/wordprocessingml/2006/main" xmlns:w14="http://schemas.microsoft.com/office/word/2010/wordml" xmlns:w15="http://schemas.microsoft.com/office/word/2012/wordml" xmlns:w16cex="http://schemas.microsoft.com/office/word/2018/wordml/cex" xmlns:w16cid="http://schemas.microsoft.com/office/word/2016/wordml/cid" xmlns:w16="http://schemas.microsoft.com/office/word/2018/wordml" xmlns:w16sdtdh="http://schemas.microsoft.com/office/word/2020/wordml/sdtdatahash" xmlns:w16se="http://schemas.microsoft.com/office/word/2015/wordml/symex" xmlns:wpg="http://schemas.microsoft.com/office/word/2010/wordprocessingGroup" xmlns:wpi="http://schemas.microsoft.com/office/word/2010/wordprocessingInk" xmlns:wne="http://schemas.microsoft.com/office/word/2006/wordml" xmlns:wps="http://schemas.microsoft.com/office/word/2010/wordprocessingShape" mc:Ignorable="w14 w15 w16se w16cid w16 w16cex w16sdtdh wp14">
+<w:document xmlns:wpc="http://schemas.microsoft.com/office/word/2010/wordprocessingCanvas" xmlns:cx="http://schemas.microsoft.com/office/drawing/2014/chartex" xmlns:cx1="http://schemas.microsoft.com/office/drawing/2015/9/8/chartex" xmlns:cx2="http://schemas.microsoft.com/office/drawing/2015/10/21/chartex" xmlns:cx3="http://schemas.microsoft.com/office/drawing/2016/5/9/chartex" xmlns:cx4="http://schemas.microsoft.com/office/drawing/2016/5/10/chartex" xmlns:cx5="http://schemas.microsoft.com/office/drawing/2016/5/11/chartex" xmlns:cx6="http://schemas.microsoft.com/office/drawing/2016/5/12/chartex" xmlns:cx7="http://schemas.microsoft.com/office/drawing/2016/5/13/chartex" xmlns:cx8="http://schemas.microsoft.com/office/drawing/2016/5/14/chartex" xmlns:mc="http://schemas.openxmlformats.org/markup-compatibility/2006" xmlns:aink="http://schemas.microsoft.com/office/drawing/2016/ink" xmlns:am3d="http://schemas.microsoft.com/office/drawing/2017/model3d" xmlns:o="urn:schemas-microsoft-com:office:office" xmlns:r="http://schemas.openxmlformats.org/officeDocument/2006/relationships" xmlns:m="http://schemas.openxmlformats.org/officeDocument/2006/math" xmlns:v="urn:schemas-microsoft-com:vml" xmlns:wp14="http://schemas.microsoft.com/office/word/2010/wordprocessingDrawing" xmlns:wp="http://schemas.openxmlformats.org/drawingml/2006/wordprocessingDrawing" xmlns:w10="urn:schemas-microsoft-com:office:word" xmlns:w="http://schemas.openxmlformats.org/wordprocessingml/2006/main" xmlns:w14="http://schemas.microsoft.com/office/word/2010/wordml" xmlns:w15="http://schemas.microsoft.com/office/word/2012/wordml" xmlns:w16cex="http://schemas.microsoft.com/office/word/2018/wordml/cex" xmlns:w16cid="http://schemas.microsoft.com/office/word/2016/wordml/cid" xmlns:w16="http://schemas.microsoft.com/office/word/2018/wordml" xmlns:w16se="http://schemas.microsoft.com/office/word/2015/wordml/symex" xmlns:wpg="http://schemas.microsoft.com/office/word/2010/wordprocessingGroup" xmlns:wpi="http://schemas.microsoft.com/office/word/2010/wordprocessingInk" xmlns:wne="http://schemas.microsoft.com/office/word/2006/wordml" xmlns:wps="http://schemas.microsoft.com/office/word/2010/wordprocessingShape" mc:Ignorable="w14 w15 w16se w16cid w16 w16cex wp14">
   <w:body>
     <w:p>
       <w:pPr>
@@ -94,7 +94,7 @@
           <w:rFonts w:ascii="Arial" w:hAnsi="Arial" w:cs="Arial"/>
           <w:color w:val="AE0D20"/>
         </w:rPr>
-        <w:t xml:space="preserve"> Heading 1 </w:t>
+        <w:t xml:space="preserve">Heading 1 </w:t>
       </w:r>
       <w:bookmarkEnd w:id="0"/>
     </w:p>
@@ -112,7 +112,7 @@
           <w:rFonts w:ascii="Arial" w:hAnsi="Arial" w:cs="Arial"/>
           <w:color w:val="AE0D20"/>
         </w:rPr>
-        <w:t xml:space="preserve"> Heading 2 </w:t>
+        <w:t xml:space="preserve">Heading 2 </w:t>
       </w:r>
       <w:bookmarkEnd w:id="1"/>
     </w:p>
@@ -130,7 +130,7 @@
           <w:rFonts w:ascii="Arial" w:hAnsi="Arial" w:cs="Arial"/>
           <w:color w:val="AE0D20"/>
         </w:rPr>
-        <w:t xml:space="preserve"> Heading 3 </w:t>
+        <w:t xml:space="preserve">Heading 3 </w:t>
       </w:r>
       <w:bookmarkEnd w:id="2"/>
     </w:p>
@@ -148,7 +148,7 @@
           <w:rFonts w:ascii="Arial" w:hAnsi="Arial" w:cs="Arial"/>
           <w:color w:val="AE0D20"/>
         </w:rPr>
-        <w:t xml:space="preserve"> Heading 4 </w:t>
+        <w:t xml:space="preserve">Heading 4 </w:t>
       </w:r>
       <w:bookmarkEnd w:id="3"/>
     </w:p>
@@ -166,7 +166,7 @@
           <w:rFonts w:ascii="Arial" w:hAnsi="Arial" w:cs="Arial"/>
           <w:color w:val="AE0D20"/>
         </w:rPr>
-        <w:t xml:space="preserve"> Heading 5 </w:t>
+        <w:t xml:space="preserve">Heading 5 </w:t>
       </w:r>
       <w:bookmarkEnd w:id="4"/>
     </w:p>
@@ -184,7 +184,7 @@
           <w:rFonts w:ascii="Arial" w:hAnsi="Arial" w:cs="Arial"/>
           <w:color w:val="AE0D20"/>
         </w:rPr>
-        <w:t xml:space="preserve"> Heading 6 </w:t>
+        <w:t xml:space="preserve">Heading 6 </w:t>
       </w:r>
       <w:bookmarkEnd w:id="5"/>
     </w:p>
@@ -202,7 +202,7 @@
           <w:rFonts w:ascii="Arial" w:hAnsi="Arial" w:cs="Arial"/>
           <w:color w:val="AE0D20"/>
         </w:rPr>
-        <w:t xml:space="preserve"> Heading 7 </w:t>
+        <w:t xml:space="preserve">Heading 7 </w:t>
       </w:r>
       <w:bookmarkEnd w:id="6"/>
     </w:p>
@@ -220,7 +220,7 @@
           <w:rFonts w:ascii="Arial" w:hAnsi="Arial" w:cs="Arial"/>
           <w:color w:val="AE0D20"/>
         </w:rPr>
-        <w:t xml:space="preserve"> Heading 8 </w:t>
+        <w:t xml:space="preserve">Heading 8 </w:t>
       </w:r>
       <w:bookmarkEnd w:id="7"/>
     </w:p>
@@ -238,7 +238,7 @@
           <w:rFonts w:ascii="Arial" w:hAnsi="Arial" w:cs="Arial"/>
           <w:color w:val="AE0D20"/>
         </w:rPr>
-        <w:t xml:space="preserve"> Heading 9 </w:t>
+        <w:t xml:space="preserve">Heading 9 </w:t>
       </w:r>
       <w:bookmarkEnd w:id="8"/>
     </w:p>
@@ -481,7 +481,7 @@
 </file>
 
 <file path=word/endnotes.xml><?xml version="1.0" encoding="utf-8"?>
-<w:endnotes xmlns:wpc="http://schemas.microsoft.com/office/word/2010/wordprocessingCanvas" xmlns:cx="http://schemas.microsoft.com/office/drawing/2014/chartex" xmlns:cx1="http://schemas.microsoft.com/office/drawing/2015/9/8/chartex" xmlns:cx2="http://schemas.microsoft.com/office/drawing/2015/10/21/chartex" xmlns:cx3="http://schemas.microsoft.com/office/drawing/2016/5/9/chartex" xmlns:cx4="http://schemas.microsoft.com/office/drawing/2016/5/10/chartex" xmlns:cx5="http://schemas.microsoft.com/office/drawing/2016/5/11/chartex" xmlns:cx6="http://schemas.microsoft.com/office/drawing/2016/5/12/chartex" xmlns:cx7="http://schemas.microsoft.com/office/drawing/2016/5/13/chartex" xmlns:cx8="http://schemas.microsoft.com/office/drawing/2016/5/14/chartex" xmlns:mc="http://schemas.openxmlformats.org/markup-compatibility/2006" xmlns:aink="http://schemas.microsoft.com/office/drawing/2016/ink" xmlns:am3d="http://schemas.microsoft.com/office/drawing/2017/model3d" xmlns:o="urn:schemas-microsoft-com:office:office" xmlns:r="http://schemas.openxmlformats.org/officeDocument/2006/relationships" xmlns:m="http://schemas.openxmlformats.org/officeDocument/2006/math" xmlns:v="urn:schemas-microsoft-com:vml" xmlns:wp14="http://schemas.microsoft.com/office/word/2010/wordprocessingDrawing" xmlns:wp="http://schemas.openxmlformats.org/drawingml/2006/wordprocessingDrawing" xmlns:w10="urn:schemas-microsoft-com:office:word" xmlns:w="http://schemas.openxmlformats.org/wordprocessingml/2006/main" xmlns:w14="http://schemas.microsoft.com/office/word/2010/wordml" xmlns:w15="http://schemas.microsoft.com/office/word/2012/wordml" xmlns:w16cex="http://schemas.microsoft.com/office/word/2018/wordml/cex" xmlns:w16cid="http://schemas.microsoft.com/office/word/2016/wordml/cid" xmlns:w16="http://schemas.microsoft.com/office/word/2018/wordml" xmlns:w16sdtdh="http://schemas.microsoft.com/office/word/2020/wordml/sdtdatahash" xmlns:w16se="http://schemas.microsoft.com/office/word/2015/wordml/symex" xmlns:wpg="http://schemas.microsoft.com/office/word/2010/wordprocessingGroup" xmlns:wpi="http://schemas.microsoft.com/office/word/2010/wordprocessingInk" xmlns:wne="http://schemas.microsoft.com/office/word/2006/wordml" xmlns:wps="http://schemas.microsoft.com/office/word/2010/wordprocessingShape" mc:Ignorable="w14 w15 w16se w16cid w16 w16cex w16sdtdh wp14">
+<w:endnotes xmlns:wpc="http://schemas.microsoft.com/office/word/2010/wordprocessingCanvas" xmlns:cx="http://schemas.microsoft.com/office/drawing/2014/chartex" xmlns:cx1="http://schemas.microsoft.com/office/drawing/2015/9/8/chartex" xmlns:cx2="http://schemas.microsoft.com/office/drawing/2015/10/21/chartex" xmlns:cx3="http://schemas.microsoft.com/office/drawing/2016/5/9/chartex" xmlns:cx4="http://schemas.microsoft.com/office/drawing/2016/5/10/chartex" xmlns:cx5="http://schemas.microsoft.com/office/drawing/2016/5/11/chartex" xmlns:cx6="http://schemas.microsoft.com/office/drawing/2016/5/12/chartex" xmlns:cx7="http://schemas.microsoft.com/office/drawing/2016/5/13/chartex" xmlns:cx8="http://schemas.microsoft.com/office/drawing/2016/5/14/chartex" xmlns:mc="http://schemas.openxmlformats.org/markup-compatibility/2006" xmlns:aink="http://schemas.microsoft.com/office/drawing/2016/ink" xmlns:am3d="http://schemas.microsoft.com/office/drawing/2017/model3d" xmlns:o="urn:schemas-microsoft-com:office:office" xmlns:r="http://schemas.openxmlformats.org/officeDocument/2006/relationships" xmlns:m="http://schemas.openxmlformats.org/officeDocument/2006/math" xmlns:v="urn:schemas-microsoft-com:vml" xmlns:wp14="http://schemas.microsoft.com/office/word/2010/wordprocessingDrawing" xmlns:wp="http://schemas.openxmlformats.org/drawingml/2006/wordprocessingDrawing" xmlns:w10="urn:schemas-microsoft-com:office:word" xmlns:w="http://schemas.openxmlformats.org/wordprocessingml/2006/main" xmlns:w14="http://schemas.microsoft.com/office/word/2010/wordml" xmlns:w15="http://schemas.microsoft.com/office/word/2012/wordml" xmlns:w16cex="http://schemas.microsoft.com/office/word/2018/wordml/cex" xmlns:w16cid="http://schemas.microsoft.com/office/word/2016/wordml/cid" xmlns:w16="http://schemas.microsoft.com/office/word/2018/wordml" xmlns:w16se="http://schemas.microsoft.com/office/word/2015/wordml/symex" xmlns:wpg="http://schemas.microsoft.com/office/word/2010/wordprocessingGroup" xmlns:wpi="http://schemas.microsoft.com/office/word/2010/wordprocessingInk" xmlns:wne="http://schemas.microsoft.com/office/word/2006/wordml" xmlns:wps="http://schemas.microsoft.com/office/word/2010/wordprocessingShape" mc:Ignorable="w14 w15 w16se w16cid w16 w16cex wp14">
   <w:endnote w:type="separator" w:id="-1">
     <w:p>
       <w:pPr>
@@ -506,7 +506,7 @@
 </file>
 
 <file path=word/footnotes.xml><?xml version="1.0" encoding="utf-8"?>
-<w:footnotes xmlns:wpc="http://schemas.microsoft.com/office/word/2010/wordprocessingCanvas" xmlns:cx="http://schemas.microsoft.com/office/drawing/2014/chartex" xmlns:cx1="http://schemas.microsoft.com/office/drawing/2015/9/8/chartex" xmlns:cx2="http://schemas.microsoft.com/office/drawing/2015/10/21/chartex" xmlns:cx3="http://schemas.microsoft.com/office/drawing/2016/5/9/chartex" xmlns:cx4="http://schemas.microsoft.com/office/drawing/2016/5/10/chartex" xmlns:cx5="http://schemas.microsoft.com/office/drawing/2016/5/11/chartex" xmlns:cx6="http://schemas.microsoft.com/office/drawing/2016/5/12/chartex" xmlns:cx7="http://schemas.microsoft.com/office/drawing/2016/5/13/chartex" xmlns:cx8="http://schemas.microsoft.com/office/drawing/2016/5/14/chartex" xmlns:mc="http://schemas.openxmlformats.org/markup-compatibility/2006" xmlns:aink="http://schemas.microsoft.com/office/drawing/2016/ink" xmlns:am3d="http://schemas.microsoft.com/office/drawing/2017/model3d" xmlns:o="urn:schemas-microsoft-com:office:office" xmlns:r="http://schemas.openxmlformats.org/officeDocument/2006/relationships" xmlns:m="http://schemas.openxmlformats.org/officeDocument/2006/math" xmlns:v="urn:schemas-microsoft-com:vml" xmlns:wp14="http://schemas.microsoft.com/office/word/2010/wordprocessingDrawing" xmlns:wp="http://schemas.openxmlformats.org/drawingml/2006/wordprocessingDrawing" xmlns:w10="urn:schemas-microsoft-com:office:word" xmlns:w="http://schemas.openxmlformats.org/wordprocessingml/2006/main" xmlns:w14="http://schemas.microsoft.com/office/word/2010/wordml" xmlns:w15="http://schemas.microsoft.com/office/word/2012/wordml" xmlns:w16cex="http://schemas.microsoft.com/office/word/2018/wordml/cex" xmlns:w16cid="http://schemas.microsoft.com/office/word/2016/wordml/cid" xmlns:w16="http://schemas.microsoft.com/office/word/2018/wordml" xmlns:w16sdtdh="http://schemas.microsoft.com/office/word/2020/wordml/sdtdatahash" xmlns:w16se="http://schemas.microsoft.com/office/word/2015/wordml/symex" xmlns:wpg="http://schemas.microsoft.com/office/word/2010/wordprocessingGroup" xmlns:wpi="http://schemas.microsoft.com/office/word/2010/wordprocessingInk" xmlns:wne="http://schemas.microsoft.com/office/word/2006/wordml" xmlns:wps="http://schemas.microsoft.com/office/word/2010/wordprocessingShape" mc:Ignorable="w14 w15 w16se w16cid w16 w16cex w16sdtdh wp14">
+<w:footnotes xmlns:wpc="http://schemas.microsoft.com/office/word/2010/wordprocessingCanvas" xmlns:cx="http://schemas.microsoft.com/office/drawing/2014/chartex" xmlns:cx1="http://schemas.microsoft.com/office/drawing/2015/9/8/chartex" xmlns:cx2="http://schemas.microsoft.com/office/drawing/2015/10/21/chartex" xmlns:cx3="http://schemas.microsoft.com/office/drawing/2016/5/9/chartex" xmlns:cx4="http://schemas.microsoft.com/office/drawing/2016/5/10/chartex" xmlns:cx5="http://schemas.microsoft.com/office/drawing/2016/5/11/chartex" xmlns:cx6="http://schemas.microsoft.com/office/drawing/2016/5/12/chartex" xmlns:cx7="http://schemas.microsoft.com/office/drawing/2016/5/13/chartex" xmlns:cx8="http://schemas.microsoft.com/office/drawing/2016/5/14/chartex" xmlns:mc="http://schemas.openxmlformats.org/markup-compatibility/2006" xmlns:aink="http://schemas.microsoft.com/office/drawing/2016/ink" xmlns:am3d="http://schemas.microsoft.com/office/drawing/2017/model3d" xmlns:o="urn:schemas-microsoft-com:office:office" xmlns:r="http://schemas.openxmlformats.org/officeDocument/2006/relationships" xmlns:m="http://schemas.openxmlformats.org/officeDocument/2006/math" xmlns:v="urn:schemas-microsoft-com:vml" xmlns:wp14="http://schemas.microsoft.com/office/word/2010/wordprocessingDrawing" xmlns:wp="http://schemas.openxmlformats.org/drawingml/2006/wordprocessingDrawing" xmlns:w10="urn:schemas-microsoft-com:office:word" xmlns:w="http://schemas.openxmlformats.org/wordprocessingml/2006/main" xmlns:w14="http://schemas.microsoft.com/office/word/2010/wordml" xmlns:w15="http://schemas.microsoft.com/office/word/2012/wordml" xmlns:w16cex="http://schemas.microsoft.com/office/word/2018/wordml/cex" xmlns:w16cid="http://schemas.microsoft.com/office/word/2016/wordml/cid" xmlns:w16="http://schemas.microsoft.com/office/word/2018/wordml" xmlns:w16se="http://schemas.microsoft.com/office/word/2015/wordml/symex" xmlns:wpg="http://schemas.microsoft.com/office/word/2010/wordprocessingGroup" xmlns:wpi="http://schemas.microsoft.com/office/word/2010/wordprocessingInk" xmlns:wne="http://schemas.microsoft.com/office/word/2006/wordml" xmlns:wps="http://schemas.microsoft.com/office/word/2010/wordprocessingShape" mc:Ignorable="w14 w15 w16se w16cid w16 w16cex wp14">
   <w:footnote w:type="separator" w:id="-1">
     <w:p>
       <w:r>
@@ -548,7 +548,7 @@
 </file>
 
 <file path=word/numbering.xml><?xml version="1.0" encoding="utf-8"?>
-<w:numbering xmlns:wpc="http://schemas.microsoft.com/office/word/2010/wordprocessingCanvas" xmlns:cx="http://schemas.microsoft.com/office/drawing/2014/chartex" xmlns:cx1="http://schemas.microsoft.com/office/drawing/2015/9/8/chartex" xmlns:cx2="http://schemas.microsoft.com/office/drawing/2015/10/21/chartex" xmlns:cx3="http://schemas.microsoft.com/office/drawing/2016/5/9/chartex" xmlns:cx4="http://schemas.microsoft.com/office/drawing/2016/5/10/chartex" xmlns:cx5="http://schemas.microsoft.com/office/drawing/2016/5/11/chartex" xmlns:cx6="http://schemas.microsoft.com/office/drawing/2016/5/12/chartex" xmlns:cx7="http://schemas.microsoft.com/office/drawing/2016/5/13/chartex" xmlns:cx8="http://schemas.microsoft.com/office/drawing/2016/5/14/chartex" xmlns:mc="http://schemas.openxmlformats.org/markup-compatibility/2006" xmlns:aink="http://schemas.microsoft.com/office/drawing/2016/ink" xmlns:am3d="http://schemas.microsoft.com/office/drawing/2017/model3d" xmlns:o="urn:schemas-microsoft-com:office:office" xmlns:r="http://schemas.openxmlformats.org/officeDocument/2006/relationships" xmlns:m="http://schemas.openxmlformats.org/officeDocument/2006/math" xmlns:v="urn:schemas-microsoft-com:vml" xmlns:wp14="http://schemas.microsoft.com/office/word/2010/wordprocessingDrawing" xmlns:wp="http://schemas.openxmlformats.org/drawingml/2006/wordprocessingDrawing" xmlns:w10="urn:schemas-microsoft-com:office:word" xmlns:w="http://schemas.openxmlformats.org/wordprocessingml/2006/main" xmlns:w14="http://schemas.microsoft.com/office/word/2010/wordml" xmlns:w15="http://schemas.microsoft.com/office/word/2012/wordml" xmlns:w16cex="http://schemas.microsoft.com/office/word/2018/wordml/cex" xmlns:w16cid="http://schemas.microsoft.com/office/word/2016/wordml/cid" xmlns:w16="http://schemas.microsoft.com/office/word/2018/wordml" xmlns:w16sdtdh="http://schemas.microsoft.com/office/word/2020/wordml/sdtdatahash" xmlns:w16se="http://schemas.microsoft.com/office/word/2015/wordml/symex" xmlns:wpg="http://schemas.microsoft.com/office/word/2010/wordprocessingGroup" xmlns:wpi="http://schemas.microsoft.com/office/word/2010/wordprocessingInk" xmlns:wne="http://schemas.microsoft.com/office/word/2006/wordml" xmlns:wps="http://schemas.microsoft.com/office/word/2010/wordprocessingShape" mc:Ignorable="w14 w15 w16se w16cid w16 w16cex w16sdtdh wp14">
+<w:numbering xmlns:wpc="http://schemas.microsoft.com/office/word/2010/wordprocessingCanvas" xmlns:cx="http://schemas.microsoft.com/office/drawing/2014/chartex" xmlns:cx1="http://schemas.microsoft.com/office/drawing/2015/9/8/chartex" xmlns:cx2="http://schemas.microsoft.com/office/drawing/2015/10/21/chartex" xmlns:cx3="http://schemas.microsoft.com/office/drawing/2016/5/9/chartex" xmlns:cx4="http://schemas.microsoft.com/office/drawing/2016/5/10/chartex" xmlns:cx5="http://schemas.microsoft.com/office/drawing/2016/5/11/chartex" xmlns:cx6="http://schemas.microsoft.com/office/drawing/2016/5/12/chartex" xmlns:cx7="http://schemas.microsoft.com/office/drawing/2016/5/13/chartex" xmlns:cx8="http://schemas.microsoft.com/office/drawing/2016/5/14/chartex" xmlns:mc="http://schemas.openxmlformats.org/markup-compatibility/2006" xmlns:aink="http://schemas.microsoft.com/office/drawing/2016/ink" xmlns:am3d="http://schemas.microsoft.com/office/drawing/2017/model3d" xmlns:o="urn:schemas-microsoft-com:office:office" xmlns:r="http://schemas.openxmlformats.org/officeDocument/2006/relationships" xmlns:m="http://schemas.openxmlformats.org/officeDocument/2006/math" xmlns:v="urn:schemas-microsoft-com:vml" xmlns:wp14="http://schemas.microsoft.com/office/word/2010/wordprocessingDrawing" xmlns:wp="http://schemas.openxmlformats.org/drawingml/2006/wordprocessingDrawing" xmlns:w10="urn:schemas-microsoft-com:office:word" xmlns:w="http://schemas.openxmlformats.org/wordprocessingml/2006/main" xmlns:w14="http://schemas.microsoft.com/office/word/2010/wordml" xmlns:w15="http://schemas.microsoft.com/office/word/2012/wordml" xmlns:w16cex="http://schemas.microsoft.com/office/word/2018/wordml/cex" xmlns:w16cid="http://schemas.microsoft.com/office/word/2016/wordml/cid" xmlns:w16="http://schemas.microsoft.com/office/word/2018/wordml" xmlns:w16se="http://schemas.microsoft.com/office/word/2015/wordml/symex" xmlns:wpg="http://schemas.microsoft.com/office/word/2010/wordprocessingGroup" xmlns:wpi="http://schemas.microsoft.com/office/word/2010/wordprocessingInk" xmlns:wne="http://schemas.microsoft.com/office/word/2006/wordml" xmlns:wps="http://schemas.microsoft.com/office/word/2010/wordprocessingShape" mc:Ignorable="w14 w15 w16se w16cid w16 w16cex wp14">
   <w:abstractNum w:abstractNumId="0" w15:restartNumberingAfterBreak="0">
     <w:nsid w:val="FFFFFF7C"/>
     <w:multiLevelType w:val="singleLevel"/>
@@ -973,7 +973,7 @@
 </file>
 
 <file path=word/styles.xml><?xml version="1.0" encoding="utf-8"?>
-<w:styles xmlns:mc="http://schemas.openxmlformats.org/markup-compatibility/2006" xmlns:r="http://schemas.openxmlformats.org/officeDocument/2006/relationships" xmlns:w="http://schemas.openxmlformats.org/wordprocessingml/2006/main" xmlns:w14="http://schemas.microsoft.com/office/word/2010/wordml" xmlns:w15="http://schemas.microsoft.com/office/word/2012/wordml" xmlns:w16cex="http://schemas.microsoft.com/office/word/2018/wordml/cex" xmlns:w16cid="http://schemas.microsoft.com/office/word/2016/wordml/cid" xmlns:w16="http://schemas.microsoft.com/office/word/2018/wordml" xmlns:w16sdtdh="http://schemas.microsoft.com/office/word/2020/wordml/sdtdatahash" xmlns:w16se="http://schemas.microsoft.com/office/word/2015/wordml/symex" mc:Ignorable="w14 w15 w16se w16cid w16 w16cex w16sdtdh">
+<w:styles xmlns:mc="http://schemas.openxmlformats.org/markup-compatibility/2006" xmlns:r="http://schemas.openxmlformats.org/officeDocument/2006/relationships" xmlns:w="http://schemas.openxmlformats.org/wordprocessingml/2006/main" xmlns:w14="http://schemas.microsoft.com/office/word/2010/wordml" xmlns:w15="http://schemas.microsoft.com/office/word/2012/wordml" xmlns:w16cex="http://schemas.microsoft.com/office/word/2018/wordml/cex" xmlns:w16cid="http://schemas.microsoft.com/office/word/2016/wordml/cid" xmlns:w16="http://schemas.microsoft.com/office/word/2018/wordml" xmlns:w16se="http://schemas.microsoft.com/office/word/2015/wordml/symex" mc:Ignorable="w14 w15 w16se w16cid w16 w16cex">
   <w:docDefaults>
     <w:rPrDefault>
       <w:rPr>
@@ -1337,6 +1337,7 @@
     <w:next w:val="Textkrper"/>
     <w:uiPriority w:val="9"/>
     <w:qFormat/>
+    <w:rsid w:val="007017C1"/>
     <w:pPr>
       <w:keepNext/>
       <w:keepLines/>
@@ -1344,6 +1345,7 @@
         <w:numId w:val="2"/>
       </w:numPr>
       <w:spacing w:before="480" w:after="0"/>
+      <w:ind w:left="851" w:hanging="851"/>
       <w:outlineLvl w:val="0"/>
     </w:pPr>
     <w:rPr>
@@ -1362,6 +1364,7 @@
     <w:uiPriority w:val="9"/>
     <w:unhideWhenUsed/>
     <w:qFormat/>
+    <w:rsid w:val="007017C1"/>
     <w:pPr>
       <w:keepNext/>
       <w:keepLines/>
@@ -1370,6 +1373,7 @@
         <w:numId w:val="2"/>
       </w:numPr>
       <w:spacing w:before="200" w:after="0"/>
+      <w:ind w:left="851" w:hanging="851"/>
       <w:outlineLvl w:val="1"/>
     </w:pPr>
     <w:rPr>
@@ -1388,6 +1392,7 @@
     <w:uiPriority w:val="9"/>
     <w:unhideWhenUsed/>
     <w:qFormat/>
+    <w:rsid w:val="007017C1"/>
     <w:pPr>
       <w:keepNext/>
       <w:keepLines/>
@@ -1396,6 +1401,7 @@
         <w:numId w:val="2"/>
       </w:numPr>
       <w:spacing w:before="200" w:after="0"/>
+      <w:ind w:left="851" w:hanging="851"/>
       <w:outlineLvl w:val="2"/>
     </w:pPr>
     <w:rPr>
@@ -1412,7 +1418,7 @@
     <w:uiPriority w:val="9"/>
     <w:unhideWhenUsed/>
     <w:qFormat/>
-    <w:rsid w:val="00E1720B"/>
+    <w:rsid w:val="007017C1"/>
     <w:pPr>
       <w:keepNext/>
       <w:keepLines/>
@@ -1421,6 +1427,7 @@
         <w:numId w:val="2"/>
       </w:numPr>
       <w:spacing w:before="200" w:after="0"/>
+      <w:ind w:left="851" w:hanging="851"/>
       <w:outlineLvl w:val="3"/>
     </w:pPr>
     <w:rPr>

</xml_diff>